<commit_message>
updated Next Steps document
</commit_message>
<xml_diff>
--- a/docassemble/VT813/data/templates/VT_813A_next_steps.docx
+++ b/docassemble/VT813/data/templates/VT_813A_next_steps.docx
@@ -1,6 +1,6 @@
 
 <file path=word/document.xml><?xml version="1.0" encoding="utf-8"?>
-<w:document xmlns:wpc="http://schemas.microsoft.com/office/word/2010/wordprocessingCanvas" xmlns:cx="http://schemas.microsoft.com/office/drawing/2014/chartex" xmlns:cx1="http://schemas.microsoft.com/office/drawing/2015/9/8/chartex" xmlns:cx2="http://schemas.microsoft.com/office/drawing/2015/10/21/chartex" xmlns:cx3="http://schemas.microsoft.com/office/drawing/2016/5/9/chartex" xmlns:cx4="http://schemas.microsoft.com/office/drawing/2016/5/10/chartex" xmlns:cx5="http://schemas.microsoft.com/office/drawing/2016/5/11/chartex" xmlns:cx6="http://schemas.microsoft.com/office/drawing/2016/5/12/chartex" xmlns:cx7="http://schemas.microsoft.com/office/drawing/2016/5/13/chartex" xmlns:cx8="http://schemas.microsoft.com/office/drawing/2016/5/14/chartex" xmlns:mc="http://schemas.openxmlformats.org/markup-compatibility/2006" xmlns:aink="http://schemas.microsoft.com/office/drawing/2016/ink" xmlns:am3d="http://schemas.microsoft.com/office/drawing/2017/model3d" xmlns:o="urn:schemas-microsoft-com:office:office" xmlns:oel="http://schemas.microsoft.com/office/2019/extlst" xmlns:r="http://schemas.openxmlformats.org/officeDocument/2006/relationships" xmlns:m="http://schemas.openxmlformats.org/officeDocument/2006/math" xmlns:v="urn:schemas-microsoft-com:vml" xmlns:wp14="http://schemas.microsoft.com/office/word/2010/wordprocessingDrawing" xmlns:wp="http://schemas.openxmlformats.org/drawingml/2006/wordprocessingDrawing" xmlns:w10="urn:schemas-microsoft-com:office:word" xmlns:w="http://schemas.openxmlformats.org/wordprocessingml/2006/main" xmlns:w14="http://schemas.microsoft.com/office/word/2010/wordml" xmlns:w15="http://schemas.microsoft.com/office/word/2012/wordml" xmlns:w16cex="http://schemas.microsoft.com/office/word/2018/wordml/cex" xmlns:w16cid="http://schemas.microsoft.com/office/word/2016/wordml/cid" xmlns:w16="http://schemas.microsoft.com/office/word/2018/wordml" xmlns:w16du="http://schemas.microsoft.com/office/word/2023/wordml/word16du" xmlns:w16sdtdh="http://schemas.microsoft.com/office/word/2020/wordml/sdtdatahash" xmlns:w16se="http://schemas.microsoft.com/office/word/2015/wordml/symex" xmlns:wpg="http://schemas.microsoft.com/office/word/2010/wordprocessingGroup" xmlns:wpi="http://schemas.microsoft.com/office/word/2010/wordprocessingInk" xmlns:wne="http://schemas.microsoft.com/office/word/2006/wordml" xmlns:wps="http://schemas.microsoft.com/office/word/2010/wordprocessingShape" mc:Ignorable="w14 w15 w16se w16cid w16 w16cex w16sdtdh w16du wp14">
+<w:document xmlns:wpc="http://schemas.microsoft.com/office/word/2010/wordprocessingCanvas" xmlns:cx="http://schemas.microsoft.com/office/drawing/2014/chartex" xmlns:cx1="http://schemas.microsoft.com/office/drawing/2015/9/8/chartex" xmlns:cx2="http://schemas.microsoft.com/office/drawing/2015/10/21/chartex" xmlns:cx3="http://schemas.microsoft.com/office/drawing/2016/5/9/chartex" xmlns:cx4="http://schemas.microsoft.com/office/drawing/2016/5/10/chartex" xmlns:cx5="http://schemas.microsoft.com/office/drawing/2016/5/11/chartex" xmlns:cx6="http://schemas.microsoft.com/office/drawing/2016/5/12/chartex" xmlns:cx7="http://schemas.microsoft.com/office/drawing/2016/5/13/chartex" xmlns:cx8="http://schemas.microsoft.com/office/drawing/2016/5/14/chartex" xmlns:mc="http://schemas.openxmlformats.org/markup-compatibility/2006" xmlns:aink="http://schemas.microsoft.com/office/drawing/2016/ink" xmlns:am3d="http://schemas.microsoft.com/office/drawing/2017/model3d" xmlns:o="urn:schemas-microsoft-com:office:office" xmlns:oel="http://schemas.microsoft.com/office/2019/extlst" xmlns:r="http://schemas.openxmlformats.org/officeDocument/2006/relationships" xmlns:m="http://schemas.openxmlformats.org/officeDocument/2006/math" xmlns:v="urn:schemas-microsoft-com:vml" xmlns:wp14="http://schemas.microsoft.com/office/word/2010/wordprocessingDrawing" xmlns:wp="http://schemas.openxmlformats.org/drawingml/2006/wordprocessingDrawing" xmlns:w10="urn:schemas-microsoft-com:office:word" xmlns:w="http://schemas.openxmlformats.org/wordprocessingml/2006/main" xmlns:w14="http://schemas.microsoft.com/office/word/2010/wordml" xmlns:w15="http://schemas.microsoft.com/office/word/2012/wordml" xmlns:w16cex="http://schemas.microsoft.com/office/word/2018/wordml/cex" xmlns:w16cid="http://schemas.microsoft.com/office/word/2016/wordml/cid" xmlns:w16="http://schemas.microsoft.com/office/word/2018/wordml" xmlns:w16du="http://schemas.microsoft.com/office/word/2023/wordml/word16du" xmlns:w16sdtdh="http://schemas.microsoft.com/office/word/2020/wordml/sdtdatahash" xmlns:w16sdtfl="http://schemas.microsoft.com/office/word/2024/wordml/sdtformatlock" xmlns:w16se="http://schemas.microsoft.com/office/word/2015/wordml/symex" xmlns:wpg="http://schemas.microsoft.com/office/word/2010/wordprocessingGroup" xmlns:wpi="http://schemas.microsoft.com/office/word/2010/wordprocessingInk" xmlns:wne="http://schemas.microsoft.com/office/word/2006/wordml" xmlns:wps="http://schemas.microsoft.com/office/word/2010/wordprocessingShape" mc:Ignorable="w14 w15 w16se w16cid w16 w16cex w16sdtdh w16sdtfl w16du wp14">
   <w:body>
     <w:p>
       <w:pPr>
@@ -297,27 +297,6 @@
         <w:br/>
       </w:r>
       <w:r>
-        <w:rPr>
-          <w:b/>
-          <w:bCs/>
-        </w:rPr>
-        <w:t>{{</w:t>
-      </w:r>
-      <w:r>
-        <w:rPr>
-          <w:b/>
-          <w:bCs/>
-        </w:rPr>
-        <w:t xml:space="preserve"> name </w:t>
-      </w:r>
-      <w:r>
-        <w:rPr>
-          <w:b/>
-          <w:bCs/>
-        </w:rPr>
-        <w:t>}}</w:t>
-      </w:r>
-      <w:r>
         <w:br/>
       </w:r>
       <w:r>
@@ -450,30 +429,44 @@
         <w:pStyle w:val="Heading2"/>
       </w:pPr>
       <w:r>
-        <w:t>Deadline</w:t>
+        <w:t>Self-employ</w:t>
+      </w:r>
+      <w:r>
+        <w:t xml:space="preserve">ment and </w:t>
+      </w:r>
+      <w:r>
+        <w:t xml:space="preserve">rental </w:t>
+      </w:r>
+      <w:r>
+        <w:t xml:space="preserve">income </w:t>
+      </w:r>
+      <w:r>
+        <w:t>worksheets</w:t>
       </w:r>
     </w:p>
     <w:p>
       <w:r>
-        <w:t>This form must be filed with the</w:t>
-      </w:r>
-      <w:r>
-        <w:t xml:space="preserve"> </w:t>
-      </w:r>
-      <w:r>
-        <w:t>court before or at your first case manager's conference. If no conference is</w:t>
-      </w:r>
-      <w:r>
-        <w:t xml:space="preserve"> </w:t>
-      </w:r>
-      <w:r>
-        <w:t>scheduled it must be filed at</w:t>
-      </w:r>
-      <w:r>
-        <w:t xml:space="preserve"> </w:t>
-      </w:r>
-      <w:r>
-        <w:t>least 7 days before your first scheduled court hearing.</w:t>
+        <w:t xml:space="preserve">If you said you had self-employment income and a Schedule C, you do </w:t>
+      </w:r>
+      <w:r>
+        <w:rPr>
+          <w:b/>
+          <w:bCs/>
+        </w:rPr>
+        <w:t>not</w:t>
+      </w:r>
+      <w:r>
+        <w:t xml:space="preserve"> fill out the self-employment worksheet on page 11 of the form. If you said you had rental income and a Schedule E, you do </w:t>
+      </w:r>
+      <w:r>
+        <w:rPr>
+          <w:b/>
+          <w:bCs/>
+        </w:rPr>
+        <w:t>not</w:t>
+      </w:r>
+      <w:r>
+        <w:t xml:space="preserve"> fill out the rental income worksheet on page 10 of the form.</w:t>
       </w:r>
     </w:p>
     <w:p>
@@ -481,6 +474,38 @@
         <w:pStyle w:val="Heading2"/>
       </w:pPr>
       <w:r>
+        <w:t>Deadline</w:t>
+      </w:r>
+    </w:p>
+    <w:p>
+      <w:r>
+        <w:t>This form must be filed with the</w:t>
+      </w:r>
+      <w:r>
+        <w:t xml:space="preserve"> </w:t>
+      </w:r>
+      <w:r>
+        <w:t>court before or at your first case manager's conference. If no conference is</w:t>
+      </w:r>
+      <w:r>
+        <w:t xml:space="preserve"> </w:t>
+      </w:r>
+      <w:r>
+        <w:t>scheduled it must be filed at</w:t>
+      </w:r>
+      <w:r>
+        <w:t xml:space="preserve"> </w:t>
+      </w:r>
+      <w:r>
+        <w:t>least 7 days before your first scheduled court hearing.</w:t>
+      </w:r>
+    </w:p>
+    <w:p>
+      <w:pPr>
+        <w:pStyle w:val="Heading2"/>
+      </w:pPr>
+      <w:r>
+        <w:lastRenderedPageBreak/>
         <w:t>T</w:t>
       </w:r>
       <w:r>
@@ -523,6 +548,47 @@
         <w:t>you filed one.</w:t>
       </w:r>
     </w:p>
+    <w:p>
+      <w:r>
+        <w:t xml:space="preserve">If you had </w:t>
+      </w:r>
+      <w:r>
+        <w:t>rental</w:t>
+      </w:r>
+      <w:r>
+        <w:t xml:space="preserve"> income, you will need to attach a copy of your most recent IRS Schedule </w:t>
+      </w:r>
+      <w:r>
+        <w:t>E</w:t>
+      </w:r>
+      <w:r>
+        <w:t xml:space="preserve"> </w:t>
+      </w:r>
+      <w:r>
+        <w:t>–</w:t>
+      </w:r>
+      <w:r>
+        <w:t> </w:t>
+      </w:r>
+      <w:r>
+        <w:rPr>
+          <w:b/>
+          <w:bCs/>
+        </w:rPr>
+        <w:t>only i</w:t>
+      </w:r>
+      <w:r>
+        <w:rPr>
+          <w:b/>
+          <w:bCs/>
+        </w:rPr>
+        <w:t xml:space="preserve">f </w:t>
+      </w:r>
+      <w:r>
+        <w:t>you filed one.</w:t>
+      </w:r>
+    </w:p>
+    <w:p/>
     <w:p/>
     <w:p>
       <w:pPr>
@@ -565,18 +631,14 @@
       </w:r>
     </w:p>
     <w:p>
-      <w:proofErr w:type="spellStart"/>
       <w:r>
         <w:t>Xxxxxx</w:t>
       </w:r>
-      <w:proofErr w:type="spellEnd"/>
     </w:p>
     <w:p>
-      <w:proofErr w:type="spellStart"/>
       <w:r>
         <w:t>Xxxxxxx</w:t>
       </w:r>
-      <w:proofErr w:type="spellEnd"/>
     </w:p>
     <w:p/>
     <w:p>
@@ -728,10 +790,7 @@
         <w:t>-</w:t>
       </w:r>
       <w:r>
-        <w:t xml:space="preserve">fee consultation, contact the Vermont Bar Association’s Lawyer Referral </w:t>
-      </w:r>
-      <w:r>
-        <w:t>Service at 1-800-639-7036</w:t>
+        <w:t>fee consultation, contact the Vermont Bar Association’s Lawyer Referral Service at 1-800-639-7036</w:t>
       </w:r>
       <w:r>
         <w:t xml:space="preserve"> or </w:t>
@@ -833,7 +892,7 @@
 </file>
 
 <file path=word/endnotes.xml><?xml version="1.0" encoding="utf-8"?>
-<w:endnotes xmlns:wpc="http://schemas.microsoft.com/office/word/2010/wordprocessingCanvas" xmlns:cx="http://schemas.microsoft.com/office/drawing/2014/chartex" xmlns:cx1="http://schemas.microsoft.com/office/drawing/2015/9/8/chartex" xmlns:cx2="http://schemas.microsoft.com/office/drawing/2015/10/21/chartex" xmlns:cx3="http://schemas.microsoft.com/office/drawing/2016/5/9/chartex" xmlns:cx4="http://schemas.microsoft.com/office/drawing/2016/5/10/chartex" xmlns:cx5="http://schemas.microsoft.com/office/drawing/2016/5/11/chartex" xmlns:cx6="http://schemas.microsoft.com/office/drawing/2016/5/12/chartex" xmlns:cx7="http://schemas.microsoft.com/office/drawing/2016/5/13/chartex" xmlns:cx8="http://schemas.microsoft.com/office/drawing/2016/5/14/chartex" xmlns:mc="http://schemas.openxmlformats.org/markup-compatibility/2006" xmlns:aink="http://schemas.microsoft.com/office/drawing/2016/ink" xmlns:am3d="http://schemas.microsoft.com/office/drawing/2017/model3d" xmlns:o="urn:schemas-microsoft-com:office:office" xmlns:oel="http://schemas.microsoft.com/office/2019/extlst" xmlns:r="http://schemas.openxmlformats.org/officeDocument/2006/relationships" xmlns:m="http://schemas.openxmlformats.org/officeDocument/2006/math" xmlns:v="urn:schemas-microsoft-com:vml" xmlns:wp14="http://schemas.microsoft.com/office/word/2010/wordprocessingDrawing" xmlns:wp="http://schemas.openxmlformats.org/drawingml/2006/wordprocessingDrawing" xmlns:w10="urn:schemas-microsoft-com:office:word" xmlns:w="http://schemas.openxmlformats.org/wordprocessingml/2006/main" xmlns:w14="http://schemas.microsoft.com/office/word/2010/wordml" xmlns:w15="http://schemas.microsoft.com/office/word/2012/wordml" xmlns:w16cex="http://schemas.microsoft.com/office/word/2018/wordml/cex" xmlns:w16cid="http://schemas.microsoft.com/office/word/2016/wordml/cid" xmlns:w16="http://schemas.microsoft.com/office/word/2018/wordml" xmlns:w16du="http://schemas.microsoft.com/office/word/2023/wordml/word16du" xmlns:w16sdtdh="http://schemas.microsoft.com/office/word/2020/wordml/sdtdatahash" xmlns:w16se="http://schemas.microsoft.com/office/word/2015/wordml/symex" xmlns:wpg="http://schemas.microsoft.com/office/word/2010/wordprocessingGroup" xmlns:wpi="http://schemas.microsoft.com/office/word/2010/wordprocessingInk" xmlns:wne="http://schemas.microsoft.com/office/word/2006/wordml" xmlns:wps="http://schemas.microsoft.com/office/word/2010/wordprocessingShape" mc:Ignorable="w14 w15 w16se w16cid w16 w16cex w16sdtdh w16du wp14">
+<w:endnotes xmlns:wpc="http://schemas.microsoft.com/office/word/2010/wordprocessingCanvas" xmlns:cx="http://schemas.microsoft.com/office/drawing/2014/chartex" xmlns:cx1="http://schemas.microsoft.com/office/drawing/2015/9/8/chartex" xmlns:cx2="http://schemas.microsoft.com/office/drawing/2015/10/21/chartex" xmlns:cx3="http://schemas.microsoft.com/office/drawing/2016/5/9/chartex" xmlns:cx4="http://schemas.microsoft.com/office/drawing/2016/5/10/chartex" xmlns:cx5="http://schemas.microsoft.com/office/drawing/2016/5/11/chartex" xmlns:cx6="http://schemas.microsoft.com/office/drawing/2016/5/12/chartex" xmlns:cx7="http://schemas.microsoft.com/office/drawing/2016/5/13/chartex" xmlns:cx8="http://schemas.microsoft.com/office/drawing/2016/5/14/chartex" xmlns:mc="http://schemas.openxmlformats.org/markup-compatibility/2006" xmlns:aink="http://schemas.microsoft.com/office/drawing/2016/ink" xmlns:am3d="http://schemas.microsoft.com/office/drawing/2017/model3d" xmlns:o="urn:schemas-microsoft-com:office:office" xmlns:oel="http://schemas.microsoft.com/office/2019/extlst" xmlns:r="http://schemas.openxmlformats.org/officeDocument/2006/relationships" xmlns:m="http://schemas.openxmlformats.org/officeDocument/2006/math" xmlns:v="urn:schemas-microsoft-com:vml" xmlns:wp14="http://schemas.microsoft.com/office/word/2010/wordprocessingDrawing" xmlns:wp="http://schemas.openxmlformats.org/drawingml/2006/wordprocessingDrawing" xmlns:w10="urn:schemas-microsoft-com:office:word" xmlns:w="http://schemas.openxmlformats.org/wordprocessingml/2006/main" xmlns:w14="http://schemas.microsoft.com/office/word/2010/wordml" xmlns:w15="http://schemas.microsoft.com/office/word/2012/wordml" xmlns:w16cex="http://schemas.microsoft.com/office/word/2018/wordml/cex" xmlns:w16cid="http://schemas.microsoft.com/office/word/2016/wordml/cid" xmlns:w16="http://schemas.microsoft.com/office/word/2018/wordml" xmlns:w16du="http://schemas.microsoft.com/office/word/2023/wordml/word16du" xmlns:w16sdtdh="http://schemas.microsoft.com/office/word/2020/wordml/sdtdatahash" xmlns:w16sdtfl="http://schemas.microsoft.com/office/word/2024/wordml/sdtformatlock" xmlns:w16se="http://schemas.microsoft.com/office/word/2015/wordml/symex" xmlns:wpg="http://schemas.microsoft.com/office/word/2010/wordprocessingGroup" xmlns:wpi="http://schemas.microsoft.com/office/word/2010/wordprocessingInk" xmlns:wne="http://schemas.microsoft.com/office/word/2006/wordml" xmlns:wps="http://schemas.microsoft.com/office/word/2010/wordprocessingShape" mc:Ignorable="w14 w15 w16se w16cid w16 w16cex w16sdtdh w16sdtfl w16du wp14">
   <w:endnote w:type="separator" w:id="-1">
     <w:p>
       <w:r>
@@ -852,7 +911,7 @@
 </file>
 
 <file path=word/footer1.xml><?xml version="1.0" encoding="utf-8"?>
-<w:ftr xmlns:wpc="http://schemas.microsoft.com/office/word/2010/wordprocessingCanvas" xmlns:cx="http://schemas.microsoft.com/office/drawing/2014/chartex" xmlns:cx1="http://schemas.microsoft.com/office/drawing/2015/9/8/chartex" xmlns:cx2="http://schemas.microsoft.com/office/drawing/2015/10/21/chartex" xmlns:cx3="http://schemas.microsoft.com/office/drawing/2016/5/9/chartex" xmlns:cx4="http://schemas.microsoft.com/office/drawing/2016/5/10/chartex" xmlns:cx5="http://schemas.microsoft.com/office/drawing/2016/5/11/chartex" xmlns:cx6="http://schemas.microsoft.com/office/drawing/2016/5/12/chartex" xmlns:cx7="http://schemas.microsoft.com/office/drawing/2016/5/13/chartex" xmlns:cx8="http://schemas.microsoft.com/office/drawing/2016/5/14/chartex" xmlns:mc="http://schemas.openxmlformats.org/markup-compatibility/2006" xmlns:aink="http://schemas.microsoft.com/office/drawing/2016/ink" xmlns:am3d="http://schemas.microsoft.com/office/drawing/2017/model3d" xmlns:o="urn:schemas-microsoft-com:office:office" xmlns:oel="http://schemas.microsoft.com/office/2019/extlst" xmlns:r="http://schemas.openxmlformats.org/officeDocument/2006/relationships" xmlns:m="http://schemas.openxmlformats.org/officeDocument/2006/math" xmlns:v="urn:schemas-microsoft-com:vml" xmlns:wp14="http://schemas.microsoft.com/office/word/2010/wordprocessingDrawing" xmlns:wp="http://schemas.openxmlformats.org/drawingml/2006/wordprocessingDrawing" xmlns:w10="urn:schemas-microsoft-com:office:word" xmlns:w="http://schemas.openxmlformats.org/wordprocessingml/2006/main" xmlns:w14="http://schemas.microsoft.com/office/word/2010/wordml" xmlns:w15="http://schemas.microsoft.com/office/word/2012/wordml" xmlns:w16cex="http://schemas.microsoft.com/office/word/2018/wordml/cex" xmlns:w16cid="http://schemas.microsoft.com/office/word/2016/wordml/cid" xmlns:w16="http://schemas.microsoft.com/office/word/2018/wordml" xmlns:w16du="http://schemas.microsoft.com/office/word/2023/wordml/word16du" xmlns:w16sdtdh="http://schemas.microsoft.com/office/word/2020/wordml/sdtdatahash" xmlns:w16se="http://schemas.microsoft.com/office/word/2015/wordml/symex" xmlns:wpg="http://schemas.microsoft.com/office/word/2010/wordprocessingGroup" xmlns:wpi="http://schemas.microsoft.com/office/word/2010/wordprocessingInk" xmlns:wne="http://schemas.microsoft.com/office/word/2006/wordml" xmlns:wps="http://schemas.microsoft.com/office/word/2010/wordprocessingShape" mc:Ignorable="w14 w15 w16se w16cid w16 w16cex w16sdtdh w16du wp14">
+<w:ftr xmlns:wpc="http://schemas.microsoft.com/office/word/2010/wordprocessingCanvas" xmlns:cx="http://schemas.microsoft.com/office/drawing/2014/chartex" xmlns:cx1="http://schemas.microsoft.com/office/drawing/2015/9/8/chartex" xmlns:cx2="http://schemas.microsoft.com/office/drawing/2015/10/21/chartex" xmlns:cx3="http://schemas.microsoft.com/office/drawing/2016/5/9/chartex" xmlns:cx4="http://schemas.microsoft.com/office/drawing/2016/5/10/chartex" xmlns:cx5="http://schemas.microsoft.com/office/drawing/2016/5/11/chartex" xmlns:cx6="http://schemas.microsoft.com/office/drawing/2016/5/12/chartex" xmlns:cx7="http://schemas.microsoft.com/office/drawing/2016/5/13/chartex" xmlns:cx8="http://schemas.microsoft.com/office/drawing/2016/5/14/chartex" xmlns:mc="http://schemas.openxmlformats.org/markup-compatibility/2006" xmlns:aink="http://schemas.microsoft.com/office/drawing/2016/ink" xmlns:am3d="http://schemas.microsoft.com/office/drawing/2017/model3d" xmlns:o="urn:schemas-microsoft-com:office:office" xmlns:oel="http://schemas.microsoft.com/office/2019/extlst" xmlns:r="http://schemas.openxmlformats.org/officeDocument/2006/relationships" xmlns:m="http://schemas.openxmlformats.org/officeDocument/2006/math" xmlns:v="urn:schemas-microsoft-com:vml" xmlns:wp14="http://schemas.microsoft.com/office/word/2010/wordprocessingDrawing" xmlns:wp="http://schemas.openxmlformats.org/drawingml/2006/wordprocessingDrawing" xmlns:w10="urn:schemas-microsoft-com:office:word" xmlns:w="http://schemas.openxmlformats.org/wordprocessingml/2006/main" xmlns:w14="http://schemas.microsoft.com/office/word/2010/wordml" xmlns:w15="http://schemas.microsoft.com/office/word/2012/wordml" xmlns:w16cex="http://schemas.microsoft.com/office/word/2018/wordml/cex" xmlns:w16cid="http://schemas.microsoft.com/office/word/2016/wordml/cid" xmlns:w16="http://schemas.microsoft.com/office/word/2018/wordml" xmlns:w16du="http://schemas.microsoft.com/office/word/2023/wordml/word16du" xmlns:w16sdtdh="http://schemas.microsoft.com/office/word/2020/wordml/sdtdatahash" xmlns:w16sdtfl="http://schemas.microsoft.com/office/word/2024/wordml/sdtformatlock" xmlns:w16se="http://schemas.microsoft.com/office/word/2015/wordml/symex" xmlns:wpg="http://schemas.microsoft.com/office/word/2010/wordprocessingGroup" xmlns:wpi="http://schemas.microsoft.com/office/word/2010/wordprocessingInk" xmlns:wne="http://schemas.microsoft.com/office/word/2006/wordml" xmlns:wps="http://schemas.microsoft.com/office/word/2010/wordprocessingShape" mc:Ignorable="w14 w15 w16se w16cid w16 w16cex w16sdtdh w16sdtfl w16du wp14">
   <w:p>
     <w:pPr>
       <w:pStyle w:val="Footer"/>
@@ -862,7 +921,7 @@
 </file>
 
 <file path=word/footer2.xml><?xml version="1.0" encoding="utf-8"?>
-<w:ftr xmlns:wpc="http://schemas.microsoft.com/office/word/2010/wordprocessingCanvas" xmlns:cx="http://schemas.microsoft.com/office/drawing/2014/chartex" xmlns:cx1="http://schemas.microsoft.com/office/drawing/2015/9/8/chartex" xmlns:cx2="http://schemas.microsoft.com/office/drawing/2015/10/21/chartex" xmlns:cx3="http://schemas.microsoft.com/office/drawing/2016/5/9/chartex" xmlns:cx4="http://schemas.microsoft.com/office/drawing/2016/5/10/chartex" xmlns:cx5="http://schemas.microsoft.com/office/drawing/2016/5/11/chartex" xmlns:cx6="http://schemas.microsoft.com/office/drawing/2016/5/12/chartex" xmlns:cx7="http://schemas.microsoft.com/office/drawing/2016/5/13/chartex" xmlns:cx8="http://schemas.microsoft.com/office/drawing/2016/5/14/chartex" xmlns:mc="http://schemas.openxmlformats.org/markup-compatibility/2006" xmlns:aink="http://schemas.microsoft.com/office/drawing/2016/ink" xmlns:am3d="http://schemas.microsoft.com/office/drawing/2017/model3d" xmlns:o="urn:schemas-microsoft-com:office:office" xmlns:oel="http://schemas.microsoft.com/office/2019/extlst" xmlns:r="http://schemas.openxmlformats.org/officeDocument/2006/relationships" xmlns:m="http://schemas.openxmlformats.org/officeDocument/2006/math" xmlns:v="urn:schemas-microsoft-com:vml" xmlns:wp14="http://schemas.microsoft.com/office/word/2010/wordprocessingDrawing" xmlns:wp="http://schemas.openxmlformats.org/drawingml/2006/wordprocessingDrawing" xmlns:w10="urn:schemas-microsoft-com:office:word" xmlns:w="http://schemas.openxmlformats.org/wordprocessingml/2006/main" xmlns:w14="http://schemas.microsoft.com/office/word/2010/wordml" xmlns:w15="http://schemas.microsoft.com/office/word/2012/wordml" xmlns:w16cex="http://schemas.microsoft.com/office/word/2018/wordml/cex" xmlns:w16cid="http://schemas.microsoft.com/office/word/2016/wordml/cid" xmlns:w16="http://schemas.microsoft.com/office/word/2018/wordml" xmlns:w16du="http://schemas.microsoft.com/office/word/2023/wordml/word16du" xmlns:w16sdtdh="http://schemas.microsoft.com/office/word/2020/wordml/sdtdatahash" xmlns:w16se="http://schemas.microsoft.com/office/word/2015/wordml/symex" xmlns:wpg="http://schemas.microsoft.com/office/word/2010/wordprocessingGroup" xmlns:wpi="http://schemas.microsoft.com/office/word/2010/wordprocessingInk" xmlns:wne="http://schemas.microsoft.com/office/word/2006/wordml" xmlns:wps="http://schemas.microsoft.com/office/word/2010/wordprocessingShape" mc:Ignorable="w14 w15 w16se w16cid w16 w16cex w16sdtdh w16du wp14">
+<w:ftr xmlns:wpc="http://schemas.microsoft.com/office/word/2010/wordprocessingCanvas" xmlns:cx="http://schemas.microsoft.com/office/drawing/2014/chartex" xmlns:cx1="http://schemas.microsoft.com/office/drawing/2015/9/8/chartex" xmlns:cx2="http://schemas.microsoft.com/office/drawing/2015/10/21/chartex" xmlns:cx3="http://schemas.microsoft.com/office/drawing/2016/5/9/chartex" xmlns:cx4="http://schemas.microsoft.com/office/drawing/2016/5/10/chartex" xmlns:cx5="http://schemas.microsoft.com/office/drawing/2016/5/11/chartex" xmlns:cx6="http://schemas.microsoft.com/office/drawing/2016/5/12/chartex" xmlns:cx7="http://schemas.microsoft.com/office/drawing/2016/5/13/chartex" xmlns:cx8="http://schemas.microsoft.com/office/drawing/2016/5/14/chartex" xmlns:mc="http://schemas.openxmlformats.org/markup-compatibility/2006" xmlns:aink="http://schemas.microsoft.com/office/drawing/2016/ink" xmlns:am3d="http://schemas.microsoft.com/office/drawing/2017/model3d" xmlns:o="urn:schemas-microsoft-com:office:office" xmlns:oel="http://schemas.microsoft.com/office/2019/extlst" xmlns:r="http://schemas.openxmlformats.org/officeDocument/2006/relationships" xmlns:m="http://schemas.openxmlformats.org/officeDocument/2006/math" xmlns:v="urn:schemas-microsoft-com:vml" xmlns:wp14="http://schemas.microsoft.com/office/word/2010/wordprocessingDrawing" xmlns:wp="http://schemas.openxmlformats.org/drawingml/2006/wordprocessingDrawing" xmlns:w10="urn:schemas-microsoft-com:office:word" xmlns:w="http://schemas.openxmlformats.org/wordprocessingml/2006/main" xmlns:w14="http://schemas.microsoft.com/office/word/2010/wordml" xmlns:w15="http://schemas.microsoft.com/office/word/2012/wordml" xmlns:w16cex="http://schemas.microsoft.com/office/word/2018/wordml/cex" xmlns:w16cid="http://schemas.microsoft.com/office/word/2016/wordml/cid" xmlns:w16="http://schemas.microsoft.com/office/word/2018/wordml" xmlns:w16du="http://schemas.microsoft.com/office/word/2023/wordml/word16du" xmlns:w16sdtdh="http://schemas.microsoft.com/office/word/2020/wordml/sdtdatahash" xmlns:w16sdtfl="http://schemas.microsoft.com/office/word/2024/wordml/sdtformatlock" xmlns:w16se="http://schemas.microsoft.com/office/word/2015/wordml/symex" xmlns:wpg="http://schemas.microsoft.com/office/word/2010/wordprocessingGroup" xmlns:wpi="http://schemas.microsoft.com/office/word/2010/wordprocessingInk" xmlns:wne="http://schemas.microsoft.com/office/word/2006/wordml" xmlns:wps="http://schemas.microsoft.com/office/word/2010/wordprocessingShape" mc:Ignorable="w14 w15 w16se w16cid w16 w16cex w16sdtdh w16sdtfl w16du wp14">
   <w:sdt>
     <w:sdtPr>
       <w:id w:val="1924688319"/>
@@ -1012,7 +1071,7 @@
 </file>
 
 <file path=word/footer3.xml><?xml version="1.0" encoding="utf-8"?>
-<w:ftr xmlns:wpc="http://schemas.microsoft.com/office/word/2010/wordprocessingCanvas" xmlns:cx="http://schemas.microsoft.com/office/drawing/2014/chartex" xmlns:cx1="http://schemas.microsoft.com/office/drawing/2015/9/8/chartex" xmlns:cx2="http://schemas.microsoft.com/office/drawing/2015/10/21/chartex" xmlns:cx3="http://schemas.microsoft.com/office/drawing/2016/5/9/chartex" xmlns:cx4="http://schemas.microsoft.com/office/drawing/2016/5/10/chartex" xmlns:cx5="http://schemas.microsoft.com/office/drawing/2016/5/11/chartex" xmlns:cx6="http://schemas.microsoft.com/office/drawing/2016/5/12/chartex" xmlns:cx7="http://schemas.microsoft.com/office/drawing/2016/5/13/chartex" xmlns:cx8="http://schemas.microsoft.com/office/drawing/2016/5/14/chartex" xmlns:mc="http://schemas.openxmlformats.org/markup-compatibility/2006" xmlns:aink="http://schemas.microsoft.com/office/drawing/2016/ink" xmlns:am3d="http://schemas.microsoft.com/office/drawing/2017/model3d" xmlns:o="urn:schemas-microsoft-com:office:office" xmlns:oel="http://schemas.microsoft.com/office/2019/extlst" xmlns:r="http://schemas.openxmlformats.org/officeDocument/2006/relationships" xmlns:m="http://schemas.openxmlformats.org/officeDocument/2006/math" xmlns:v="urn:schemas-microsoft-com:vml" xmlns:wp14="http://schemas.microsoft.com/office/word/2010/wordprocessingDrawing" xmlns:wp="http://schemas.openxmlformats.org/drawingml/2006/wordprocessingDrawing" xmlns:w10="urn:schemas-microsoft-com:office:word" xmlns:w="http://schemas.openxmlformats.org/wordprocessingml/2006/main" xmlns:w14="http://schemas.microsoft.com/office/word/2010/wordml" xmlns:w15="http://schemas.microsoft.com/office/word/2012/wordml" xmlns:w16cex="http://schemas.microsoft.com/office/word/2018/wordml/cex" xmlns:w16cid="http://schemas.microsoft.com/office/word/2016/wordml/cid" xmlns:w16="http://schemas.microsoft.com/office/word/2018/wordml" xmlns:w16du="http://schemas.microsoft.com/office/word/2023/wordml/word16du" xmlns:w16sdtdh="http://schemas.microsoft.com/office/word/2020/wordml/sdtdatahash" xmlns:w16se="http://schemas.microsoft.com/office/word/2015/wordml/symex" xmlns:wpg="http://schemas.microsoft.com/office/word/2010/wordprocessingGroup" xmlns:wpi="http://schemas.microsoft.com/office/word/2010/wordprocessingInk" xmlns:wne="http://schemas.microsoft.com/office/word/2006/wordml" xmlns:wps="http://schemas.microsoft.com/office/word/2010/wordprocessingShape" mc:Ignorable="w14 w15 w16se w16cid w16 w16cex w16sdtdh w16du wp14">
+<w:ftr xmlns:wpc="http://schemas.microsoft.com/office/word/2010/wordprocessingCanvas" xmlns:cx="http://schemas.microsoft.com/office/drawing/2014/chartex" xmlns:cx1="http://schemas.microsoft.com/office/drawing/2015/9/8/chartex" xmlns:cx2="http://schemas.microsoft.com/office/drawing/2015/10/21/chartex" xmlns:cx3="http://schemas.microsoft.com/office/drawing/2016/5/9/chartex" xmlns:cx4="http://schemas.microsoft.com/office/drawing/2016/5/10/chartex" xmlns:cx5="http://schemas.microsoft.com/office/drawing/2016/5/11/chartex" xmlns:cx6="http://schemas.microsoft.com/office/drawing/2016/5/12/chartex" xmlns:cx7="http://schemas.microsoft.com/office/drawing/2016/5/13/chartex" xmlns:cx8="http://schemas.microsoft.com/office/drawing/2016/5/14/chartex" xmlns:mc="http://schemas.openxmlformats.org/markup-compatibility/2006" xmlns:aink="http://schemas.microsoft.com/office/drawing/2016/ink" xmlns:am3d="http://schemas.microsoft.com/office/drawing/2017/model3d" xmlns:o="urn:schemas-microsoft-com:office:office" xmlns:oel="http://schemas.microsoft.com/office/2019/extlst" xmlns:r="http://schemas.openxmlformats.org/officeDocument/2006/relationships" xmlns:m="http://schemas.openxmlformats.org/officeDocument/2006/math" xmlns:v="urn:schemas-microsoft-com:vml" xmlns:wp14="http://schemas.microsoft.com/office/word/2010/wordprocessingDrawing" xmlns:wp="http://schemas.openxmlformats.org/drawingml/2006/wordprocessingDrawing" xmlns:w10="urn:schemas-microsoft-com:office:word" xmlns:w="http://schemas.openxmlformats.org/wordprocessingml/2006/main" xmlns:w14="http://schemas.microsoft.com/office/word/2010/wordml" xmlns:w15="http://schemas.microsoft.com/office/word/2012/wordml" xmlns:w16cex="http://schemas.microsoft.com/office/word/2018/wordml/cex" xmlns:w16cid="http://schemas.microsoft.com/office/word/2016/wordml/cid" xmlns:w16="http://schemas.microsoft.com/office/word/2018/wordml" xmlns:w16du="http://schemas.microsoft.com/office/word/2023/wordml/word16du" xmlns:w16sdtdh="http://schemas.microsoft.com/office/word/2020/wordml/sdtdatahash" xmlns:w16sdtfl="http://schemas.microsoft.com/office/word/2024/wordml/sdtformatlock" xmlns:w16se="http://schemas.microsoft.com/office/word/2015/wordml/symex" xmlns:wpg="http://schemas.microsoft.com/office/word/2010/wordprocessingGroup" xmlns:wpi="http://schemas.microsoft.com/office/word/2010/wordprocessingInk" xmlns:wne="http://schemas.microsoft.com/office/word/2006/wordml" xmlns:wps="http://schemas.microsoft.com/office/word/2010/wordprocessingShape" mc:Ignorable="w14 w15 w16se w16cid w16 w16cex w16sdtdh w16sdtfl w16du wp14">
   <w:sdt>
     <w:sdtPr>
       <w:id w:val="1924835919"/>
@@ -1162,7 +1221,7 @@
 </file>
 
 <file path=word/footnotes.xml><?xml version="1.0" encoding="utf-8"?>
-<w:footnotes xmlns:wpc="http://schemas.microsoft.com/office/word/2010/wordprocessingCanvas" xmlns:cx="http://schemas.microsoft.com/office/drawing/2014/chartex" xmlns:cx1="http://schemas.microsoft.com/office/drawing/2015/9/8/chartex" xmlns:cx2="http://schemas.microsoft.com/office/drawing/2015/10/21/chartex" xmlns:cx3="http://schemas.microsoft.com/office/drawing/2016/5/9/chartex" xmlns:cx4="http://schemas.microsoft.com/office/drawing/2016/5/10/chartex" xmlns:cx5="http://schemas.microsoft.com/office/drawing/2016/5/11/chartex" xmlns:cx6="http://schemas.microsoft.com/office/drawing/2016/5/12/chartex" xmlns:cx7="http://schemas.microsoft.com/office/drawing/2016/5/13/chartex" xmlns:cx8="http://schemas.microsoft.com/office/drawing/2016/5/14/chartex" xmlns:mc="http://schemas.openxmlformats.org/markup-compatibility/2006" xmlns:aink="http://schemas.microsoft.com/office/drawing/2016/ink" xmlns:am3d="http://schemas.microsoft.com/office/drawing/2017/model3d" xmlns:o="urn:schemas-microsoft-com:office:office" xmlns:oel="http://schemas.microsoft.com/office/2019/extlst" xmlns:r="http://schemas.openxmlformats.org/officeDocument/2006/relationships" xmlns:m="http://schemas.openxmlformats.org/officeDocument/2006/math" xmlns:v="urn:schemas-microsoft-com:vml" xmlns:wp14="http://schemas.microsoft.com/office/word/2010/wordprocessingDrawing" xmlns:wp="http://schemas.openxmlformats.org/drawingml/2006/wordprocessingDrawing" xmlns:w10="urn:schemas-microsoft-com:office:word" xmlns:w="http://schemas.openxmlformats.org/wordprocessingml/2006/main" xmlns:w14="http://schemas.microsoft.com/office/word/2010/wordml" xmlns:w15="http://schemas.microsoft.com/office/word/2012/wordml" xmlns:w16cex="http://schemas.microsoft.com/office/word/2018/wordml/cex" xmlns:w16cid="http://schemas.microsoft.com/office/word/2016/wordml/cid" xmlns:w16="http://schemas.microsoft.com/office/word/2018/wordml" xmlns:w16du="http://schemas.microsoft.com/office/word/2023/wordml/word16du" xmlns:w16sdtdh="http://schemas.microsoft.com/office/word/2020/wordml/sdtdatahash" xmlns:w16se="http://schemas.microsoft.com/office/word/2015/wordml/symex" xmlns:wpg="http://schemas.microsoft.com/office/word/2010/wordprocessingGroup" xmlns:wpi="http://schemas.microsoft.com/office/word/2010/wordprocessingInk" xmlns:wne="http://schemas.microsoft.com/office/word/2006/wordml" xmlns:wps="http://schemas.microsoft.com/office/word/2010/wordprocessingShape" mc:Ignorable="w14 w15 w16se w16cid w16 w16cex w16sdtdh w16du wp14">
+<w:footnotes xmlns:wpc="http://schemas.microsoft.com/office/word/2010/wordprocessingCanvas" xmlns:cx="http://schemas.microsoft.com/office/drawing/2014/chartex" xmlns:cx1="http://schemas.microsoft.com/office/drawing/2015/9/8/chartex" xmlns:cx2="http://schemas.microsoft.com/office/drawing/2015/10/21/chartex" xmlns:cx3="http://schemas.microsoft.com/office/drawing/2016/5/9/chartex" xmlns:cx4="http://schemas.microsoft.com/office/drawing/2016/5/10/chartex" xmlns:cx5="http://schemas.microsoft.com/office/drawing/2016/5/11/chartex" xmlns:cx6="http://schemas.microsoft.com/office/drawing/2016/5/12/chartex" xmlns:cx7="http://schemas.microsoft.com/office/drawing/2016/5/13/chartex" xmlns:cx8="http://schemas.microsoft.com/office/drawing/2016/5/14/chartex" xmlns:mc="http://schemas.openxmlformats.org/markup-compatibility/2006" xmlns:aink="http://schemas.microsoft.com/office/drawing/2016/ink" xmlns:am3d="http://schemas.microsoft.com/office/drawing/2017/model3d" xmlns:o="urn:schemas-microsoft-com:office:office" xmlns:oel="http://schemas.microsoft.com/office/2019/extlst" xmlns:r="http://schemas.openxmlformats.org/officeDocument/2006/relationships" xmlns:m="http://schemas.openxmlformats.org/officeDocument/2006/math" xmlns:v="urn:schemas-microsoft-com:vml" xmlns:wp14="http://schemas.microsoft.com/office/word/2010/wordprocessingDrawing" xmlns:wp="http://schemas.openxmlformats.org/drawingml/2006/wordprocessingDrawing" xmlns:w10="urn:schemas-microsoft-com:office:word" xmlns:w="http://schemas.openxmlformats.org/wordprocessingml/2006/main" xmlns:w14="http://schemas.microsoft.com/office/word/2010/wordml" xmlns:w15="http://schemas.microsoft.com/office/word/2012/wordml" xmlns:w16cex="http://schemas.microsoft.com/office/word/2018/wordml/cex" xmlns:w16cid="http://schemas.microsoft.com/office/word/2016/wordml/cid" xmlns:w16="http://schemas.microsoft.com/office/word/2018/wordml" xmlns:w16du="http://schemas.microsoft.com/office/word/2023/wordml/word16du" xmlns:w16sdtdh="http://schemas.microsoft.com/office/word/2020/wordml/sdtdatahash" xmlns:w16sdtfl="http://schemas.microsoft.com/office/word/2024/wordml/sdtformatlock" xmlns:w16se="http://schemas.microsoft.com/office/word/2015/wordml/symex" xmlns:wpg="http://schemas.microsoft.com/office/word/2010/wordprocessingGroup" xmlns:wpi="http://schemas.microsoft.com/office/word/2010/wordprocessingInk" xmlns:wne="http://schemas.microsoft.com/office/word/2006/wordml" xmlns:wps="http://schemas.microsoft.com/office/word/2010/wordprocessingShape" mc:Ignorable="w14 w15 w16se w16cid w16 w16cex w16sdtdh w16sdtfl w16du wp14">
   <w:footnote w:type="separator" w:id="-1">
     <w:p>
       <w:r>
@@ -1181,7 +1240,7 @@
 </file>
 
 <file path=word/header1.xml><?xml version="1.0" encoding="utf-8"?>
-<w:hdr xmlns:wpc="http://schemas.microsoft.com/office/word/2010/wordprocessingCanvas" xmlns:cx="http://schemas.microsoft.com/office/drawing/2014/chartex" xmlns:cx1="http://schemas.microsoft.com/office/drawing/2015/9/8/chartex" xmlns:cx2="http://schemas.microsoft.com/office/drawing/2015/10/21/chartex" xmlns:cx3="http://schemas.microsoft.com/office/drawing/2016/5/9/chartex" xmlns:cx4="http://schemas.microsoft.com/office/drawing/2016/5/10/chartex" xmlns:cx5="http://schemas.microsoft.com/office/drawing/2016/5/11/chartex" xmlns:cx6="http://schemas.microsoft.com/office/drawing/2016/5/12/chartex" xmlns:cx7="http://schemas.microsoft.com/office/drawing/2016/5/13/chartex" xmlns:cx8="http://schemas.microsoft.com/office/drawing/2016/5/14/chartex" xmlns:mc="http://schemas.openxmlformats.org/markup-compatibility/2006" xmlns:aink="http://schemas.microsoft.com/office/drawing/2016/ink" xmlns:am3d="http://schemas.microsoft.com/office/drawing/2017/model3d" xmlns:o="urn:schemas-microsoft-com:office:office" xmlns:oel="http://schemas.microsoft.com/office/2019/extlst" xmlns:r="http://schemas.openxmlformats.org/officeDocument/2006/relationships" xmlns:m="http://schemas.openxmlformats.org/officeDocument/2006/math" xmlns:v="urn:schemas-microsoft-com:vml" xmlns:wp14="http://schemas.microsoft.com/office/word/2010/wordprocessingDrawing" xmlns:wp="http://schemas.openxmlformats.org/drawingml/2006/wordprocessingDrawing" xmlns:w10="urn:schemas-microsoft-com:office:word" xmlns:w="http://schemas.openxmlformats.org/wordprocessingml/2006/main" xmlns:w14="http://schemas.microsoft.com/office/word/2010/wordml" xmlns:w15="http://schemas.microsoft.com/office/word/2012/wordml" xmlns:w16cex="http://schemas.microsoft.com/office/word/2018/wordml/cex" xmlns:w16cid="http://schemas.microsoft.com/office/word/2016/wordml/cid" xmlns:w16="http://schemas.microsoft.com/office/word/2018/wordml" xmlns:w16du="http://schemas.microsoft.com/office/word/2023/wordml/word16du" xmlns:w16sdtdh="http://schemas.microsoft.com/office/word/2020/wordml/sdtdatahash" xmlns:w16se="http://schemas.microsoft.com/office/word/2015/wordml/symex" xmlns:wpg="http://schemas.microsoft.com/office/word/2010/wordprocessingGroup" xmlns:wpi="http://schemas.microsoft.com/office/word/2010/wordprocessingInk" xmlns:wne="http://schemas.microsoft.com/office/word/2006/wordml" xmlns:wps="http://schemas.microsoft.com/office/word/2010/wordprocessingShape" mc:Ignorable="w14 w15 w16se w16cid w16 w16cex w16sdtdh w16du wp14">
+<w:hdr xmlns:wpc="http://schemas.microsoft.com/office/word/2010/wordprocessingCanvas" xmlns:cx="http://schemas.microsoft.com/office/drawing/2014/chartex" xmlns:cx1="http://schemas.microsoft.com/office/drawing/2015/9/8/chartex" xmlns:cx2="http://schemas.microsoft.com/office/drawing/2015/10/21/chartex" xmlns:cx3="http://schemas.microsoft.com/office/drawing/2016/5/9/chartex" xmlns:cx4="http://schemas.microsoft.com/office/drawing/2016/5/10/chartex" xmlns:cx5="http://schemas.microsoft.com/office/drawing/2016/5/11/chartex" xmlns:cx6="http://schemas.microsoft.com/office/drawing/2016/5/12/chartex" xmlns:cx7="http://schemas.microsoft.com/office/drawing/2016/5/13/chartex" xmlns:cx8="http://schemas.microsoft.com/office/drawing/2016/5/14/chartex" xmlns:mc="http://schemas.openxmlformats.org/markup-compatibility/2006" xmlns:aink="http://schemas.microsoft.com/office/drawing/2016/ink" xmlns:am3d="http://schemas.microsoft.com/office/drawing/2017/model3d" xmlns:o="urn:schemas-microsoft-com:office:office" xmlns:oel="http://schemas.microsoft.com/office/2019/extlst" xmlns:r="http://schemas.openxmlformats.org/officeDocument/2006/relationships" xmlns:m="http://schemas.openxmlformats.org/officeDocument/2006/math" xmlns:v="urn:schemas-microsoft-com:vml" xmlns:wp14="http://schemas.microsoft.com/office/word/2010/wordprocessingDrawing" xmlns:wp="http://schemas.openxmlformats.org/drawingml/2006/wordprocessingDrawing" xmlns:w10="urn:schemas-microsoft-com:office:word" xmlns:w="http://schemas.openxmlformats.org/wordprocessingml/2006/main" xmlns:w14="http://schemas.microsoft.com/office/word/2010/wordml" xmlns:w15="http://schemas.microsoft.com/office/word/2012/wordml" xmlns:w16cex="http://schemas.microsoft.com/office/word/2018/wordml/cex" xmlns:w16cid="http://schemas.microsoft.com/office/word/2016/wordml/cid" xmlns:w16="http://schemas.microsoft.com/office/word/2018/wordml" xmlns:w16du="http://schemas.microsoft.com/office/word/2023/wordml/word16du" xmlns:w16sdtdh="http://schemas.microsoft.com/office/word/2020/wordml/sdtdatahash" xmlns:w16sdtfl="http://schemas.microsoft.com/office/word/2024/wordml/sdtformatlock" xmlns:w16se="http://schemas.microsoft.com/office/word/2015/wordml/symex" xmlns:wpg="http://schemas.microsoft.com/office/word/2010/wordprocessingGroup" xmlns:wpi="http://schemas.microsoft.com/office/word/2010/wordprocessingInk" xmlns:wne="http://schemas.microsoft.com/office/word/2006/wordml" xmlns:wps="http://schemas.microsoft.com/office/word/2010/wordprocessingShape" mc:Ignorable="w14 w15 w16se w16cid w16 w16cex w16sdtdh w16sdtfl w16du wp14">
   <w:p>
     <w:pPr>
       <w:pStyle w:val="Header"/>
@@ -1191,7 +1250,7 @@
 </file>
 
 <file path=word/header2.xml><?xml version="1.0" encoding="utf-8"?>
-<w:hdr xmlns:wpc="http://schemas.microsoft.com/office/word/2010/wordprocessingCanvas" xmlns:cx="http://schemas.microsoft.com/office/drawing/2014/chartex" xmlns:cx1="http://schemas.microsoft.com/office/drawing/2015/9/8/chartex" xmlns:cx2="http://schemas.microsoft.com/office/drawing/2015/10/21/chartex" xmlns:cx3="http://schemas.microsoft.com/office/drawing/2016/5/9/chartex" xmlns:cx4="http://schemas.microsoft.com/office/drawing/2016/5/10/chartex" xmlns:cx5="http://schemas.microsoft.com/office/drawing/2016/5/11/chartex" xmlns:cx6="http://schemas.microsoft.com/office/drawing/2016/5/12/chartex" xmlns:cx7="http://schemas.microsoft.com/office/drawing/2016/5/13/chartex" xmlns:cx8="http://schemas.microsoft.com/office/drawing/2016/5/14/chartex" xmlns:mc="http://schemas.openxmlformats.org/markup-compatibility/2006" xmlns:aink="http://schemas.microsoft.com/office/drawing/2016/ink" xmlns:am3d="http://schemas.microsoft.com/office/drawing/2017/model3d" xmlns:o="urn:schemas-microsoft-com:office:office" xmlns:oel="http://schemas.microsoft.com/office/2019/extlst" xmlns:r="http://schemas.openxmlformats.org/officeDocument/2006/relationships" xmlns:m="http://schemas.openxmlformats.org/officeDocument/2006/math" xmlns:v="urn:schemas-microsoft-com:vml" xmlns:wp14="http://schemas.microsoft.com/office/word/2010/wordprocessingDrawing" xmlns:wp="http://schemas.openxmlformats.org/drawingml/2006/wordprocessingDrawing" xmlns:w10="urn:schemas-microsoft-com:office:word" xmlns:w="http://schemas.openxmlformats.org/wordprocessingml/2006/main" xmlns:w14="http://schemas.microsoft.com/office/word/2010/wordml" xmlns:w15="http://schemas.microsoft.com/office/word/2012/wordml" xmlns:w16cex="http://schemas.microsoft.com/office/word/2018/wordml/cex" xmlns:w16cid="http://schemas.microsoft.com/office/word/2016/wordml/cid" xmlns:w16="http://schemas.microsoft.com/office/word/2018/wordml" xmlns:w16du="http://schemas.microsoft.com/office/word/2023/wordml/word16du" xmlns:w16sdtdh="http://schemas.microsoft.com/office/word/2020/wordml/sdtdatahash" xmlns:w16se="http://schemas.microsoft.com/office/word/2015/wordml/symex" xmlns:wpg="http://schemas.microsoft.com/office/word/2010/wordprocessingGroup" xmlns:wpi="http://schemas.microsoft.com/office/word/2010/wordprocessingInk" xmlns:wne="http://schemas.microsoft.com/office/word/2006/wordml" xmlns:wps="http://schemas.microsoft.com/office/word/2010/wordprocessingShape" mc:Ignorable="w14 w15 w16se w16cid w16 w16cex w16sdtdh w16du wp14">
+<w:hdr xmlns:wpc="http://schemas.microsoft.com/office/word/2010/wordprocessingCanvas" xmlns:cx="http://schemas.microsoft.com/office/drawing/2014/chartex" xmlns:cx1="http://schemas.microsoft.com/office/drawing/2015/9/8/chartex" xmlns:cx2="http://schemas.microsoft.com/office/drawing/2015/10/21/chartex" xmlns:cx3="http://schemas.microsoft.com/office/drawing/2016/5/9/chartex" xmlns:cx4="http://schemas.microsoft.com/office/drawing/2016/5/10/chartex" xmlns:cx5="http://schemas.microsoft.com/office/drawing/2016/5/11/chartex" xmlns:cx6="http://schemas.microsoft.com/office/drawing/2016/5/12/chartex" xmlns:cx7="http://schemas.microsoft.com/office/drawing/2016/5/13/chartex" xmlns:cx8="http://schemas.microsoft.com/office/drawing/2016/5/14/chartex" xmlns:mc="http://schemas.openxmlformats.org/markup-compatibility/2006" xmlns:aink="http://schemas.microsoft.com/office/drawing/2016/ink" xmlns:am3d="http://schemas.microsoft.com/office/drawing/2017/model3d" xmlns:o="urn:schemas-microsoft-com:office:office" xmlns:oel="http://schemas.microsoft.com/office/2019/extlst" xmlns:r="http://schemas.openxmlformats.org/officeDocument/2006/relationships" xmlns:m="http://schemas.openxmlformats.org/officeDocument/2006/math" xmlns:v="urn:schemas-microsoft-com:vml" xmlns:wp14="http://schemas.microsoft.com/office/word/2010/wordprocessingDrawing" xmlns:wp="http://schemas.openxmlformats.org/drawingml/2006/wordprocessingDrawing" xmlns:w10="urn:schemas-microsoft-com:office:word" xmlns:w="http://schemas.openxmlformats.org/wordprocessingml/2006/main" xmlns:w14="http://schemas.microsoft.com/office/word/2010/wordml" xmlns:w15="http://schemas.microsoft.com/office/word/2012/wordml" xmlns:w16cex="http://schemas.microsoft.com/office/word/2018/wordml/cex" xmlns:w16cid="http://schemas.microsoft.com/office/word/2016/wordml/cid" xmlns:w16="http://schemas.microsoft.com/office/word/2018/wordml" xmlns:w16du="http://schemas.microsoft.com/office/word/2023/wordml/word16du" xmlns:w16sdtdh="http://schemas.microsoft.com/office/word/2020/wordml/sdtdatahash" xmlns:w16sdtfl="http://schemas.microsoft.com/office/word/2024/wordml/sdtformatlock" xmlns:w16se="http://schemas.microsoft.com/office/word/2015/wordml/symex" xmlns:wpg="http://schemas.microsoft.com/office/word/2010/wordprocessingGroup" xmlns:wpi="http://schemas.microsoft.com/office/word/2010/wordprocessingInk" xmlns:wne="http://schemas.microsoft.com/office/word/2006/wordml" xmlns:wps="http://schemas.microsoft.com/office/word/2010/wordprocessingShape" mc:Ignorable="w14 w15 w16se w16cid w16 w16cex w16sdtdh w16sdtfl w16du wp14">
   <w:p>
     <w:pPr>
       <w:pStyle w:val="Header"/>
@@ -1201,7 +1260,7 @@
 </file>
 
 <file path=word/header3.xml><?xml version="1.0" encoding="utf-8"?>
-<w:hdr xmlns:wpc="http://schemas.microsoft.com/office/word/2010/wordprocessingCanvas" xmlns:cx="http://schemas.microsoft.com/office/drawing/2014/chartex" xmlns:cx1="http://schemas.microsoft.com/office/drawing/2015/9/8/chartex" xmlns:cx2="http://schemas.microsoft.com/office/drawing/2015/10/21/chartex" xmlns:cx3="http://schemas.microsoft.com/office/drawing/2016/5/9/chartex" xmlns:cx4="http://schemas.microsoft.com/office/drawing/2016/5/10/chartex" xmlns:cx5="http://schemas.microsoft.com/office/drawing/2016/5/11/chartex" xmlns:cx6="http://schemas.microsoft.com/office/drawing/2016/5/12/chartex" xmlns:cx7="http://schemas.microsoft.com/office/drawing/2016/5/13/chartex" xmlns:cx8="http://schemas.microsoft.com/office/drawing/2016/5/14/chartex" xmlns:mc="http://schemas.openxmlformats.org/markup-compatibility/2006" xmlns:aink="http://schemas.microsoft.com/office/drawing/2016/ink" xmlns:am3d="http://schemas.microsoft.com/office/drawing/2017/model3d" xmlns:o="urn:schemas-microsoft-com:office:office" xmlns:oel="http://schemas.microsoft.com/office/2019/extlst" xmlns:r="http://schemas.openxmlformats.org/officeDocument/2006/relationships" xmlns:m="http://schemas.openxmlformats.org/officeDocument/2006/math" xmlns:v="urn:schemas-microsoft-com:vml" xmlns:wp14="http://schemas.microsoft.com/office/word/2010/wordprocessingDrawing" xmlns:wp="http://schemas.openxmlformats.org/drawingml/2006/wordprocessingDrawing" xmlns:w10="urn:schemas-microsoft-com:office:word" xmlns:w="http://schemas.openxmlformats.org/wordprocessingml/2006/main" xmlns:w14="http://schemas.microsoft.com/office/word/2010/wordml" xmlns:w15="http://schemas.microsoft.com/office/word/2012/wordml" xmlns:w16cex="http://schemas.microsoft.com/office/word/2018/wordml/cex" xmlns:w16cid="http://schemas.microsoft.com/office/word/2016/wordml/cid" xmlns:w16="http://schemas.microsoft.com/office/word/2018/wordml" xmlns:w16du="http://schemas.microsoft.com/office/word/2023/wordml/word16du" xmlns:w16sdtdh="http://schemas.microsoft.com/office/word/2020/wordml/sdtdatahash" xmlns:w16se="http://schemas.microsoft.com/office/word/2015/wordml/symex" xmlns:wpg="http://schemas.microsoft.com/office/word/2010/wordprocessingGroup" xmlns:wpi="http://schemas.microsoft.com/office/word/2010/wordprocessingInk" xmlns:wne="http://schemas.microsoft.com/office/word/2006/wordml" xmlns:wps="http://schemas.microsoft.com/office/word/2010/wordprocessingShape" mc:Ignorable="w14 w15 w16se w16cid w16 w16cex w16sdtdh w16du wp14">
+<w:hdr xmlns:wpc="http://schemas.microsoft.com/office/word/2010/wordprocessingCanvas" xmlns:cx="http://schemas.microsoft.com/office/drawing/2014/chartex" xmlns:cx1="http://schemas.microsoft.com/office/drawing/2015/9/8/chartex" xmlns:cx2="http://schemas.microsoft.com/office/drawing/2015/10/21/chartex" xmlns:cx3="http://schemas.microsoft.com/office/drawing/2016/5/9/chartex" xmlns:cx4="http://schemas.microsoft.com/office/drawing/2016/5/10/chartex" xmlns:cx5="http://schemas.microsoft.com/office/drawing/2016/5/11/chartex" xmlns:cx6="http://schemas.microsoft.com/office/drawing/2016/5/12/chartex" xmlns:cx7="http://schemas.microsoft.com/office/drawing/2016/5/13/chartex" xmlns:cx8="http://schemas.microsoft.com/office/drawing/2016/5/14/chartex" xmlns:mc="http://schemas.openxmlformats.org/markup-compatibility/2006" xmlns:aink="http://schemas.microsoft.com/office/drawing/2016/ink" xmlns:am3d="http://schemas.microsoft.com/office/drawing/2017/model3d" xmlns:o="urn:schemas-microsoft-com:office:office" xmlns:oel="http://schemas.microsoft.com/office/2019/extlst" xmlns:r="http://schemas.openxmlformats.org/officeDocument/2006/relationships" xmlns:m="http://schemas.openxmlformats.org/officeDocument/2006/math" xmlns:v="urn:schemas-microsoft-com:vml" xmlns:wp14="http://schemas.microsoft.com/office/word/2010/wordprocessingDrawing" xmlns:wp="http://schemas.openxmlformats.org/drawingml/2006/wordprocessingDrawing" xmlns:w10="urn:schemas-microsoft-com:office:word" xmlns:w="http://schemas.openxmlformats.org/wordprocessingml/2006/main" xmlns:w14="http://schemas.microsoft.com/office/word/2010/wordml" xmlns:w15="http://schemas.microsoft.com/office/word/2012/wordml" xmlns:w16cex="http://schemas.microsoft.com/office/word/2018/wordml/cex" xmlns:w16cid="http://schemas.microsoft.com/office/word/2016/wordml/cid" xmlns:w16="http://schemas.microsoft.com/office/word/2018/wordml" xmlns:w16du="http://schemas.microsoft.com/office/word/2023/wordml/word16du" xmlns:w16sdtdh="http://schemas.microsoft.com/office/word/2020/wordml/sdtdatahash" xmlns:w16sdtfl="http://schemas.microsoft.com/office/word/2024/wordml/sdtformatlock" xmlns:w16se="http://schemas.microsoft.com/office/word/2015/wordml/symex" xmlns:wpg="http://schemas.microsoft.com/office/word/2010/wordprocessingGroup" xmlns:wpi="http://schemas.microsoft.com/office/word/2010/wordprocessingInk" xmlns:wne="http://schemas.microsoft.com/office/word/2006/wordml" xmlns:wps="http://schemas.microsoft.com/office/word/2010/wordprocessingShape" mc:Ignorable="w14 w15 w16se w16cid w16 w16cex w16sdtdh w16sdtfl w16du wp14">
   <w:p>
     <w:pPr>
       <w:pStyle w:val="Header"/>
@@ -1211,7 +1270,7 @@
 </file>
 
 <file path=word/numbering.xml><?xml version="1.0" encoding="utf-8"?>
-<w:numbering xmlns:wpc="http://schemas.microsoft.com/office/word/2010/wordprocessingCanvas" xmlns:cx="http://schemas.microsoft.com/office/drawing/2014/chartex" xmlns:cx1="http://schemas.microsoft.com/office/drawing/2015/9/8/chartex" xmlns:cx2="http://schemas.microsoft.com/office/drawing/2015/10/21/chartex" xmlns:cx3="http://schemas.microsoft.com/office/drawing/2016/5/9/chartex" xmlns:cx4="http://schemas.microsoft.com/office/drawing/2016/5/10/chartex" xmlns:cx5="http://schemas.microsoft.com/office/drawing/2016/5/11/chartex" xmlns:cx6="http://schemas.microsoft.com/office/drawing/2016/5/12/chartex" xmlns:cx7="http://schemas.microsoft.com/office/drawing/2016/5/13/chartex" xmlns:cx8="http://schemas.microsoft.com/office/drawing/2016/5/14/chartex" xmlns:mc="http://schemas.openxmlformats.org/markup-compatibility/2006" xmlns:aink="http://schemas.microsoft.com/office/drawing/2016/ink" xmlns:am3d="http://schemas.microsoft.com/office/drawing/2017/model3d" xmlns:o="urn:schemas-microsoft-com:office:office" xmlns:oel="http://schemas.microsoft.com/office/2019/extlst" xmlns:r="http://schemas.openxmlformats.org/officeDocument/2006/relationships" xmlns:m="http://schemas.openxmlformats.org/officeDocument/2006/math" xmlns:v="urn:schemas-microsoft-com:vml" xmlns:wp14="http://schemas.microsoft.com/office/word/2010/wordprocessingDrawing" xmlns:wp="http://schemas.openxmlformats.org/drawingml/2006/wordprocessingDrawing" xmlns:w10="urn:schemas-microsoft-com:office:word" xmlns:w="http://schemas.openxmlformats.org/wordprocessingml/2006/main" xmlns:w14="http://schemas.microsoft.com/office/word/2010/wordml" xmlns:w15="http://schemas.microsoft.com/office/word/2012/wordml" xmlns:w16cex="http://schemas.microsoft.com/office/word/2018/wordml/cex" xmlns:w16cid="http://schemas.microsoft.com/office/word/2016/wordml/cid" xmlns:w16="http://schemas.microsoft.com/office/word/2018/wordml" xmlns:w16du="http://schemas.microsoft.com/office/word/2023/wordml/word16du" xmlns:w16sdtdh="http://schemas.microsoft.com/office/word/2020/wordml/sdtdatahash" xmlns:w16se="http://schemas.microsoft.com/office/word/2015/wordml/symex" xmlns:wpg="http://schemas.microsoft.com/office/word/2010/wordprocessingGroup" xmlns:wpi="http://schemas.microsoft.com/office/word/2010/wordprocessingInk" xmlns:wne="http://schemas.microsoft.com/office/word/2006/wordml" xmlns:wps="http://schemas.microsoft.com/office/word/2010/wordprocessingShape" mc:Ignorable="w14 w15 w16se w16cid w16 w16cex w16sdtdh w16du wp14">
+<w:numbering xmlns:wpc="http://schemas.microsoft.com/office/word/2010/wordprocessingCanvas" xmlns:cx="http://schemas.microsoft.com/office/drawing/2014/chartex" xmlns:cx1="http://schemas.microsoft.com/office/drawing/2015/9/8/chartex" xmlns:cx2="http://schemas.microsoft.com/office/drawing/2015/10/21/chartex" xmlns:cx3="http://schemas.microsoft.com/office/drawing/2016/5/9/chartex" xmlns:cx4="http://schemas.microsoft.com/office/drawing/2016/5/10/chartex" xmlns:cx5="http://schemas.microsoft.com/office/drawing/2016/5/11/chartex" xmlns:cx6="http://schemas.microsoft.com/office/drawing/2016/5/12/chartex" xmlns:cx7="http://schemas.microsoft.com/office/drawing/2016/5/13/chartex" xmlns:cx8="http://schemas.microsoft.com/office/drawing/2016/5/14/chartex" xmlns:mc="http://schemas.openxmlformats.org/markup-compatibility/2006" xmlns:aink="http://schemas.microsoft.com/office/drawing/2016/ink" xmlns:am3d="http://schemas.microsoft.com/office/drawing/2017/model3d" xmlns:o="urn:schemas-microsoft-com:office:office" xmlns:oel="http://schemas.microsoft.com/office/2019/extlst" xmlns:r="http://schemas.openxmlformats.org/officeDocument/2006/relationships" xmlns:m="http://schemas.openxmlformats.org/officeDocument/2006/math" xmlns:v="urn:schemas-microsoft-com:vml" xmlns:wp14="http://schemas.microsoft.com/office/word/2010/wordprocessingDrawing" xmlns:wp="http://schemas.openxmlformats.org/drawingml/2006/wordprocessingDrawing" xmlns:w10="urn:schemas-microsoft-com:office:word" xmlns:w="http://schemas.openxmlformats.org/wordprocessingml/2006/main" xmlns:w14="http://schemas.microsoft.com/office/word/2010/wordml" xmlns:w15="http://schemas.microsoft.com/office/word/2012/wordml" xmlns:w16cex="http://schemas.microsoft.com/office/word/2018/wordml/cex" xmlns:w16cid="http://schemas.microsoft.com/office/word/2016/wordml/cid" xmlns:w16="http://schemas.microsoft.com/office/word/2018/wordml" xmlns:w16du="http://schemas.microsoft.com/office/word/2023/wordml/word16du" xmlns:w16sdtdh="http://schemas.microsoft.com/office/word/2020/wordml/sdtdatahash" xmlns:w16sdtfl="http://schemas.microsoft.com/office/word/2024/wordml/sdtformatlock" xmlns:w16se="http://schemas.microsoft.com/office/word/2015/wordml/symex" xmlns:wpg="http://schemas.microsoft.com/office/word/2010/wordprocessingGroup" xmlns:wpi="http://schemas.microsoft.com/office/word/2010/wordprocessingInk" xmlns:wne="http://schemas.microsoft.com/office/word/2006/wordml" xmlns:wps="http://schemas.microsoft.com/office/word/2010/wordprocessingShape" mc:Ignorable="w14 w15 w16se w16cid w16 w16cex w16sdtdh w16sdtfl w16du wp14">
   <w:abstractNum w:abstractNumId="0" w15:restartNumberingAfterBreak="0">
     <w:nsid w:val="0BE928F6"/>
     <w:multiLevelType w:val="hybridMultilevel"/>
@@ -5584,7 +5643,7 @@
 </file>
 
 <file path=word/styles.xml><?xml version="1.0" encoding="utf-8"?>
-<w:styles xmlns:mc="http://schemas.openxmlformats.org/markup-compatibility/2006" xmlns:r="http://schemas.openxmlformats.org/officeDocument/2006/relationships" xmlns:w="http://schemas.openxmlformats.org/wordprocessingml/2006/main" xmlns:w14="http://schemas.microsoft.com/office/word/2010/wordml" xmlns:w15="http://schemas.microsoft.com/office/word/2012/wordml" xmlns:w16cex="http://schemas.microsoft.com/office/word/2018/wordml/cex" xmlns:w16cid="http://schemas.microsoft.com/office/word/2016/wordml/cid" xmlns:w16="http://schemas.microsoft.com/office/word/2018/wordml" xmlns:w16du="http://schemas.microsoft.com/office/word/2023/wordml/word16du" xmlns:w16sdtdh="http://schemas.microsoft.com/office/word/2020/wordml/sdtdatahash" xmlns:w16se="http://schemas.microsoft.com/office/word/2015/wordml/symex" mc:Ignorable="w14 w15 w16se w16cid w16 w16cex w16sdtdh w16du">
+<w:styles xmlns:mc="http://schemas.openxmlformats.org/markup-compatibility/2006" xmlns:r="http://schemas.openxmlformats.org/officeDocument/2006/relationships" xmlns:w="http://schemas.openxmlformats.org/wordprocessingml/2006/main" xmlns:w14="http://schemas.microsoft.com/office/word/2010/wordml" xmlns:w15="http://schemas.microsoft.com/office/word/2012/wordml" xmlns:w16cex="http://schemas.microsoft.com/office/word/2018/wordml/cex" xmlns:w16cid="http://schemas.microsoft.com/office/word/2016/wordml/cid" xmlns:w16="http://schemas.microsoft.com/office/word/2018/wordml" xmlns:w16du="http://schemas.microsoft.com/office/word/2023/wordml/word16du" xmlns:w16sdtdh="http://schemas.microsoft.com/office/word/2020/wordml/sdtdatahash" xmlns:w16sdtfl="http://schemas.microsoft.com/office/word/2024/wordml/sdtformatlock" xmlns:w16se="http://schemas.microsoft.com/office/word/2015/wordml/symex" mc:Ignorable="w14 w15 w16se w16cid w16 w16cex w16sdtdh w16sdtfl w16du">
   <w:docDefaults>
     <w:rPrDefault>
       <w:rPr>
@@ -6062,6 +6121,7 @@
   <w:style w:type="character" w:default="1" w:styleId="DefaultParagraphFont">
     <w:name w:val="Default Paragraph Font"/>
     <w:uiPriority w:val="1"/>
+    <w:semiHidden/>
     <w:unhideWhenUsed/>
   </w:style>
   <w:style w:type="table" w:default="1" w:styleId="TableNormal">

</xml_diff>

<commit_message>
updated Next Steps doc again
</commit_message>
<xml_diff>
--- a/docassemble/VT813/data/templates/VT_813A_next_steps.docx
+++ b/docassemble/VT813/data/templates/VT_813A_next_steps.docx
@@ -10,8 +10,16 @@
         <w:rPr>
           <w:rStyle w:val="Heading1Char"/>
         </w:rPr>
-        <w:t>NEXT STEPS — VTCourtForms</w:t>
-      </w:r>
+        <w:t xml:space="preserve">NEXT STEPS — </w:t>
+      </w:r>
+      <w:proofErr w:type="spellStart"/>
+      <w:r>
+        <w:rPr>
+          <w:rStyle w:val="Heading1Char"/>
+        </w:rPr>
+        <w:t>VTCourtForms</w:t>
+      </w:r>
+      <w:proofErr w:type="spellEnd"/>
       <w:r>
         <w:br/>
       </w:r>
@@ -244,7 +252,23 @@
           <w:b/>
           <w:bCs/>
         </w:rPr>
-        <w:t xml:space="preserve"> address_county </w:t>
+        <w:t xml:space="preserve"> </w:t>
+      </w:r>
+      <w:proofErr w:type="spellStart"/>
+      <w:r>
+        <w:rPr>
+          <w:b/>
+          <w:bCs/>
+        </w:rPr>
+        <w:t>address_county</w:t>
+      </w:r>
+      <w:proofErr w:type="spellEnd"/>
+      <w:r>
+        <w:rPr>
+          <w:b/>
+          <w:bCs/>
+        </w:rPr>
+        <w:t xml:space="preserve"> </w:t>
       </w:r>
       <w:r>
         <w:rPr>
@@ -275,6 +299,7 @@
         <w:br/>
         <w:t xml:space="preserve">{{ </w:t>
       </w:r>
+      <w:proofErr w:type="spellStart"/>
       <w:r>
         <w:rPr>
           <w:b/>
@@ -282,6 +307,7 @@
         </w:rPr>
         <w:t>court_division</w:t>
       </w:r>
+      <w:proofErr w:type="spellEnd"/>
       <w:r>
         <w:rPr>
           <w:b/>
@@ -297,18 +323,96 @@
         <w:br/>
       </w:r>
       <w:r>
+        <w:rPr>
+          <w:b/>
+          <w:bCs/>
+        </w:rPr>
+        <w:t xml:space="preserve">{{ </w:t>
+      </w:r>
+      <w:proofErr w:type="spellStart"/>
+      <w:r>
+        <w:rPr>
+          <w:b/>
+          <w:bCs/>
+        </w:rPr>
+        <w:t>court_</w:t>
+      </w:r>
+      <w:r>
+        <w:rPr>
+          <w:b/>
+          <w:bCs/>
+        </w:rPr>
+        <w:t>name</w:t>
+      </w:r>
+      <w:proofErr w:type="spellEnd"/>
+      <w:r>
+        <w:rPr>
+          <w:b/>
+          <w:bCs/>
+        </w:rPr>
+        <w:t>}}</w:t>
+      </w:r>
+      <w:r>
         <w:br/>
       </w:r>
       <w:r>
-        <w:t>{{ address_address }} {{ address_unit }}</w:t>
+        <w:t xml:space="preserve">{{ </w:t>
+      </w:r>
+      <w:proofErr w:type="spellStart"/>
+      <w:r>
+        <w:t>address_address</w:t>
+      </w:r>
+      <w:proofErr w:type="spellEnd"/>
+      <w:r>
+        <w:t xml:space="preserve"> }} {{ </w:t>
+      </w:r>
+      <w:proofErr w:type="spellStart"/>
+      <w:r>
+        <w:t>address_unit</w:t>
+      </w:r>
+      <w:proofErr w:type="spellEnd"/>
+      <w:r>
+        <w:t xml:space="preserve"> }}</w:t>
       </w:r>
       <w:r>
         <w:br/>
-        <w:t>{{ address_city }}, {{ address_state }} {{ address_zip }}</w:t>
+        <w:t xml:space="preserve">{{ </w:t>
+      </w:r>
+      <w:proofErr w:type="spellStart"/>
+      <w:r>
+        <w:t>address_city</w:t>
+      </w:r>
+      <w:proofErr w:type="spellEnd"/>
+      <w:r>
+        <w:t xml:space="preserve"> }}, {{ </w:t>
+      </w:r>
+      <w:proofErr w:type="spellStart"/>
+      <w:r>
+        <w:t>address_state</w:t>
+      </w:r>
+      <w:proofErr w:type="spellEnd"/>
+      <w:r>
+        <w:t xml:space="preserve"> }} {{ </w:t>
+      </w:r>
+      <w:proofErr w:type="spellStart"/>
+      <w:r>
+        <w:t>address_zip</w:t>
+      </w:r>
+      <w:proofErr w:type="spellEnd"/>
+      <w:r>
+        <w:t xml:space="preserve"> }}</w:t>
       </w:r>
       <w:r>
         <w:br/>
-        <w:t>{% if arbitrary_attribute %}</w:t>
+        <w:t xml:space="preserve">{% if </w:t>
+      </w:r>
+      <w:proofErr w:type="spellStart"/>
+      <w:r>
+        <w:t>arbitrary_attribute</w:t>
+      </w:r>
+      <w:proofErr w:type="spellEnd"/>
+      <w:r>
+        <w:t xml:space="preserve"> %}</w:t>
       </w:r>
       <w:r>
         <w:br/>
@@ -316,7 +420,15 @@
       </w:r>
       <w:r>
         <w:br/>
-        <w:t>{{ arbitrary_attribute }}</w:t>
+        <w:t xml:space="preserve">{{ </w:t>
+      </w:r>
+      <w:proofErr w:type="spellStart"/>
+      <w:r>
+        <w:t>arbitrary_attribute</w:t>
+      </w:r>
+      <w:proofErr w:type="spellEnd"/>
+      <w:r>
+        <w:t xml:space="preserve"> }}</w:t>
       </w:r>
       <w:r>
         <w:br/>
@@ -631,14 +743,18 @@
       </w:r>
     </w:p>
     <w:p>
+      <w:proofErr w:type="spellStart"/>
       <w:r>
         <w:t>Xxxxxx</w:t>
       </w:r>
+      <w:proofErr w:type="spellEnd"/>
     </w:p>
     <w:p>
+      <w:proofErr w:type="spellStart"/>
       <w:r>
         <w:t>Xxxxxxx</w:t>
       </w:r>
+      <w:proofErr w:type="spellEnd"/>
     </w:p>
     <w:p/>
     <w:p>
@@ -930,7 +1046,6 @@
         <w:docPartUnique/>
       </w:docPartObj>
     </w:sdtPr>
-    <w:sdtEndPr/>
     <w:sdtContent>
       <w:sdt>
         <w:sdtPr>
@@ -940,7 +1055,6 @@
             <w:docPartUnique/>
           </w:docPartObj>
         </w:sdtPr>
-        <w:sdtEndPr/>
         <w:sdtContent>
           <w:p>
             <w:pPr>
@@ -1080,7 +1194,6 @@
         <w:docPartUnique/>
       </w:docPartObj>
     </w:sdtPr>
-    <w:sdtEndPr/>
     <w:sdtContent>
       <w:sdt>
         <w:sdtPr>
@@ -1090,7 +1203,6 @@
             <w:docPartUnique/>
           </w:docPartObj>
         </w:sdtPr>
-        <w:sdtEndPr/>
         <w:sdtContent>
           <w:p>
             <w:pPr>

</xml_diff>

<commit_message>
updated Next Steps doc to have correct title in metadata
</commit_message>
<xml_diff>
--- a/docassemble/VT813/data/templates/VT_813A_next_steps.docx
+++ b/docassemble/VT813/data/templates/VT_813A_next_steps.docx
@@ -86,8 +86,13 @@
       <w:r>
         <w:t xml:space="preserve"> </w:t>
       </w:r>
-      <w:r>
-        <w:t>Now l</w:t>
+      <w:proofErr w:type="gramStart"/>
+      <w:r>
+        <w:t>Now</w:t>
+      </w:r>
+      <w:proofErr w:type="gramEnd"/>
+      <w:r>
+        <w:t xml:space="preserve"> l</w:t>
       </w:r>
       <w:r>
         <w:t>earn what to do next.</w:t>
@@ -465,10 +470,18 @@
         <w:t>this form</w:t>
       </w:r>
       <w:r>
-        <w:t xml:space="preserve"> at the same time </w:t>
-      </w:r>
-      <w:r>
-        <w:t xml:space="preserve">that you file </w:t>
+        <w:t xml:space="preserve"> </w:t>
+      </w:r>
+      <w:proofErr w:type="gramStart"/>
+      <w:r>
+        <w:t xml:space="preserve">at the same time </w:t>
+      </w:r>
+      <w:r>
+        <w:t>that</w:t>
+      </w:r>
+      <w:proofErr w:type="gramEnd"/>
+      <w:r>
+        <w:t xml:space="preserve"> you file </w:t>
       </w:r>
       <w:r>
         <w:t xml:space="preserve">other </w:t>
@@ -558,7 +571,15 @@
     </w:p>
     <w:p>
       <w:r>
-        <w:t xml:space="preserve">If you said you had self-employment income and a Schedule C, you do </w:t>
+        <w:t xml:space="preserve">If you said you had </w:t>
+      </w:r>
+      <w:proofErr w:type="gramStart"/>
+      <w:r>
+        <w:t>self</w:t>
+      </w:r>
+      <w:proofErr w:type="gramEnd"/>
+      <w:r>
+        <w:t xml:space="preserve">-employment income and a Schedule C, you do </w:t>
       </w:r>
       <w:r>
         <w:rPr>
@@ -568,7 +589,15 @@
         <w:t>not</w:t>
       </w:r>
       <w:r>
-        <w:t xml:space="preserve"> fill out the self-employment worksheet on page 11 of the form. If you said you had rental income and a Schedule E, you do </w:t>
+        <w:t xml:space="preserve"> fill out the self-employment worksheet on page 11 of the form. If you said you had rental income and </w:t>
+      </w:r>
+      <w:proofErr w:type="gramStart"/>
+      <w:r>
+        <w:t>a Schedule</w:t>
+      </w:r>
+      <w:proofErr w:type="gramEnd"/>
+      <w:r>
+        <w:t xml:space="preserve"> E, you do </w:t>
       </w:r>
       <w:r>
         <w:rPr>
@@ -629,12 +658,28 @@
     </w:p>
     <w:p>
       <w:r>
-        <w:t>If you got paychecks in the last 12 months, you will need to attach copies of the 4 most recent paystubs to this form.</w:t>
+        <w:t xml:space="preserve">If you got paychecks in the last 12 months, you </w:t>
+      </w:r>
+      <w:proofErr w:type="gramStart"/>
+      <w:r>
+        <w:t>will</w:t>
+      </w:r>
+      <w:proofErr w:type="gramEnd"/>
+      <w:r>
+        <w:t xml:space="preserve"> need to attach copies of the 4 most recent paystubs to this form.</w:t>
       </w:r>
     </w:p>
     <w:p>
       <w:r>
-        <w:t xml:space="preserve">If you had self-employed income, you will need to attach a copy of your most recent IRS Schedule C </w:t>
+        <w:t xml:space="preserve">If you had self-employed income, you </w:t>
+      </w:r>
+      <w:proofErr w:type="gramStart"/>
+      <w:r>
+        <w:t>will</w:t>
+      </w:r>
+      <w:proofErr w:type="gramEnd"/>
+      <w:r>
+        <w:t xml:space="preserve"> need to attach a copy of your most recent IRS Schedule C </w:t>
       </w:r>
       <w:r>
         <w:t>–</w:t>
@@ -668,7 +713,15 @@
         <w:t>rental</w:t>
       </w:r>
       <w:r>
-        <w:t xml:space="preserve"> income, you will need to attach a copy of your most recent IRS Schedule </w:t>
+        <w:t xml:space="preserve"> income, you </w:t>
+      </w:r>
+      <w:proofErr w:type="gramStart"/>
+      <w:r>
+        <w:t>will</w:t>
+      </w:r>
+      <w:proofErr w:type="gramEnd"/>
+      <w:r>
+        <w:t xml:space="preserve"> need to attach a copy of your most recent IRS Schedule </w:t>
       </w:r>
       <w:r>
         <w:t>E</w:t>
@@ -1046,6 +1099,7 @@
         <w:docPartUnique/>
       </w:docPartObj>
     </w:sdtPr>
+    <w:sdtEndPr/>
     <w:sdtContent>
       <w:sdt>
         <w:sdtPr>
@@ -1055,6 +1109,7 @@
             <w:docPartUnique/>
           </w:docPartObj>
         </w:sdtPr>
+        <w:sdtEndPr/>
         <w:sdtContent>
           <w:p>
             <w:pPr>
@@ -1194,6 +1249,7 @@
         <w:docPartUnique/>
       </w:docPartObj>
     </w:sdtPr>
+    <w:sdtEndPr/>
     <w:sdtContent>
       <w:sdt>
         <w:sdtPr>
@@ -1203,6 +1259,7 @@
             <w:docPartUnique/>
           </w:docPartObj>
         </w:sdtPr>
+        <w:sdtEndPr/>
         <w:sdtContent>
           <w:p>
             <w:pPr>

</xml_diff>

<commit_message>
updated question, review screen, attachment code and Next Steps, but need to fix Next Steps to not show Addison Co when you don't pick a county
</commit_message>
<xml_diff>
--- a/docassemble/VT813/data/templates/VT_813A_next_steps.docx
+++ b/docassemble/VT813/data/templates/VT_813A_next_steps.docx
@@ -10,8 +10,16 @@
         <w:rPr>
           <w:rStyle w:val="Heading1Char"/>
         </w:rPr>
-        <w:t>NEXT STEPS — VTCourtForms</w:t>
-      </w:r>
+        <w:t xml:space="preserve">NEXT STEPS — </w:t>
+      </w:r>
+      <w:proofErr w:type="spellStart"/>
+      <w:r>
+        <w:rPr>
+          <w:rStyle w:val="Heading1Char"/>
+        </w:rPr>
+        <w:t>VTCourtForms</w:t>
+      </w:r>
+      <w:proofErr w:type="spellEnd"/>
       <w:r>
         <w:br/>
       </w:r>
@@ -78,8 +86,13 @@
       <w:r>
         <w:t xml:space="preserve"> </w:t>
       </w:r>
-      <w:r>
-        <w:t>Now l</w:t>
+      <w:proofErr w:type="gramStart"/>
+      <w:r>
+        <w:t>Now</w:t>
+      </w:r>
+      <w:proofErr w:type="gramEnd"/>
+      <w:r>
+        <w:t xml:space="preserve"> l</w:t>
       </w:r>
       <w:r>
         <w:t>earn what to do next.</w:t>
@@ -210,6 +223,34 @@
     </w:p>
     <w:p>
       <w:r>
+        <w:t>{</w:t>
+      </w:r>
+      <w:r>
+        <w:t>%</w:t>
+      </w:r>
+      <w:r>
+        <w:t>p</w:t>
+      </w:r>
+      <w:r>
+        <w:t xml:space="preserve"> if defined(“</w:t>
+      </w:r>
+      <w:proofErr w:type="spellStart"/>
+      <w:r>
+        <w:t>user_selected_county</w:t>
+      </w:r>
+      <w:proofErr w:type="spellEnd"/>
+      <w:r>
+        <w:t>”)</w:t>
+      </w:r>
+      <w:r>
+        <w:t xml:space="preserve"> %</w:t>
+      </w:r>
+      <w:r>
+        <w:t>}</w:t>
+      </w:r>
+    </w:p>
+    <w:p>
+      <w:r>
         <w:t>D</w:t>
       </w:r>
       <w:r>
@@ -244,7 +285,30 @@
           <w:b/>
           <w:bCs/>
         </w:rPr>
-        <w:t xml:space="preserve"> address_county </w:t>
+        <w:t xml:space="preserve"> </w:t>
+      </w:r>
+      <w:proofErr w:type="spellStart"/>
+      <w:r>
+        <w:rPr>
+          <w:b/>
+          <w:bCs/>
+        </w:rPr>
+        <w:t>trial_court.address.</w:t>
+      </w:r>
+      <w:r>
+        <w:rPr>
+          <w:b/>
+          <w:bCs/>
+        </w:rPr>
+        <w:t>county</w:t>
+      </w:r>
+      <w:proofErr w:type="spellEnd"/>
+      <w:r>
+        <w:rPr>
+          <w:b/>
+          <w:bCs/>
+        </w:rPr>
+        <w:t xml:space="preserve"> </w:t>
       </w:r>
       <w:r>
         <w:rPr>
@@ -273,21 +337,20 @@
           <w:bCs/>
         </w:rPr>
         <w:br/>
-        <w:t xml:space="preserve">{{ </w:t>
       </w:r>
       <w:r>
         <w:rPr>
           <w:b/>
           <w:bCs/>
         </w:rPr>
-        <w:t>court_division</w:t>
+        <w:t>Family</w:t>
       </w:r>
       <w:r>
         <w:rPr>
           <w:b/>
           <w:bCs/>
         </w:rPr>
-        <w:t>}} Division</w:t>
+        <w:t xml:space="preserve"> Division</w:t>
       </w:r>
       <w:r>
         <w:rPr>
@@ -301,35 +364,79 @@
           <w:b/>
           <w:bCs/>
         </w:rPr>
+        <w:t>Vermont Superior Court</w:t>
+      </w:r>
+      <w:r>
+        <w:br/>
+      </w:r>
+      <w:r>
         <w:t xml:space="preserve">{{ </w:t>
       </w:r>
-      <w:r>
-        <w:rPr>
-          <w:b/>
-          <w:bCs/>
-        </w:rPr>
-        <w:t>court_</w:t>
-      </w:r>
-      <w:r>
-        <w:rPr>
-          <w:b/>
-          <w:bCs/>
-        </w:rPr>
-        <w:t>name}}</w:t>
+      <w:proofErr w:type="spellStart"/>
+      <w:r>
+        <w:t>trial_court.address.address</w:t>
+      </w:r>
+      <w:proofErr w:type="spellEnd"/>
+      <w:r>
+        <w:t xml:space="preserve"> }} {{ </w:t>
+      </w:r>
+      <w:proofErr w:type="spellStart"/>
+      <w:r>
+        <w:t>trial_court.address.unit</w:t>
+      </w:r>
+      <w:proofErr w:type="spellEnd"/>
+      <w:r>
+        <w:t xml:space="preserve"> }}</w:t>
       </w:r>
       <w:r>
         <w:br/>
-      </w:r>
-      <w:r>
-        <w:t>{{ address_address }} {{ address_unit }}</w:t>
+        <w:t xml:space="preserve">{{ </w:t>
+      </w:r>
+      <w:proofErr w:type="spellStart"/>
+      <w:r>
+        <w:t>trial_court.address.</w:t>
+      </w:r>
+      <w:r>
+        <w:t>city</w:t>
+      </w:r>
+      <w:proofErr w:type="spellEnd"/>
+      <w:r>
+        <w:t xml:space="preserve"> }}, {{ </w:t>
+      </w:r>
+      <w:proofErr w:type="spellStart"/>
+      <w:r>
+        <w:t>trial_court.address.</w:t>
+      </w:r>
+      <w:r>
+        <w:t>state</w:t>
+      </w:r>
+      <w:proofErr w:type="spellEnd"/>
+      <w:r>
+        <w:t xml:space="preserve"> }} {{ </w:t>
+      </w:r>
+      <w:r>
+        <w:t>trial_court.address.</w:t>
+      </w:r>
+      <w:r>
+        <w:t xml:space="preserve">zip </w:t>
+      </w:r>
+      <w:r>
+        <w:t>}}</w:t>
       </w:r>
       <w:r>
         <w:br/>
-        <w:t>{{ address_city }}, {{ address_state }} {{ address_zip }}</w:t>
-      </w:r>
-      <w:r>
-        <w:br/>
-        <w:t>{% if arbitrary_attribute %}</w:t>
+        <w:t xml:space="preserve">{% if </w:t>
+      </w:r>
+      <w:proofErr w:type="spellStart"/>
+      <w:r>
+        <w:t>trial_court.arbitrary_attribute</w:t>
+      </w:r>
+      <w:proofErr w:type="spellEnd"/>
+      <w:r>
+        <w:t xml:space="preserve"> </w:t>
+      </w:r>
+      <w:r>
+        <w:t>%}</w:t>
       </w:r>
       <w:r>
         <w:br/>
@@ -337,7 +444,18 @@
       </w:r>
       <w:r>
         <w:br/>
-        <w:t>{{ arbitrary_attribute }}</w:t>
+        <w:t xml:space="preserve">{{ </w:t>
+      </w:r>
+      <w:proofErr w:type="spellStart"/>
+      <w:r>
+        <w:t>trial_court.arbitrary_attribute</w:t>
+      </w:r>
+      <w:proofErr w:type="spellEnd"/>
+      <w:r>
+        <w:t xml:space="preserve"> </w:t>
+      </w:r>
+      <w:r>
+        <w:t>}}</w:t>
       </w:r>
       <w:r>
         <w:br/>
@@ -345,7 +463,20 @@
       </w:r>
       <w:r>
         <w:br/>
-        <w:t>{{ email }}</w:t>
+      </w:r>
+      <w:r>
+        <w:t xml:space="preserve">{{ </w:t>
+      </w:r>
+      <w:proofErr w:type="spellStart"/>
+      <w:r>
+        <w:t>trial_court.email</w:t>
+      </w:r>
+      <w:proofErr w:type="spellEnd"/>
+      <w:r>
+        <w:t xml:space="preserve"> </w:t>
+      </w:r>
+      <w:r>
+        <w:t>}}</w:t>
       </w:r>
       <w:r>
         <w:br/>
@@ -360,7 +491,38 @@
         <w:t xml:space="preserve"> </w:t>
       </w:r>
       <w:r>
-        <w:t>{{ phone }}</w:t>
+        <w:t xml:space="preserve">{{ </w:t>
+      </w:r>
+      <w:proofErr w:type="spellStart"/>
+      <w:r>
+        <w:t>trial_court.phone</w:t>
+      </w:r>
+      <w:proofErr w:type="spellEnd"/>
+      <w:r>
+        <w:t>}}</w:t>
+      </w:r>
+    </w:p>
+    <w:p>
+      <w:r>
+        <w:t>{</w:t>
+      </w:r>
+      <w:r>
+        <w:t>%</w:t>
+      </w:r>
+      <w:r>
+        <w:t>p</w:t>
+      </w:r>
+      <w:r>
+        <w:t xml:space="preserve"> endif</w:t>
+      </w:r>
+      <w:r>
+        <w:t xml:space="preserve"> </w:t>
+      </w:r>
+      <w:r>
+        <w:t>%</w:t>
+      </w:r>
+      <w:r>
+        <w:t>}</w:t>
       </w:r>
       <w:r>
         <w:br/>
@@ -457,7 +619,15 @@
     </w:p>
     <w:p>
       <w:r>
-        <w:t xml:space="preserve">If you said you had self-employment income and a Schedule C, you do </w:t>
+        <w:t xml:space="preserve">If you said you had </w:t>
+      </w:r>
+      <w:proofErr w:type="gramStart"/>
+      <w:r>
+        <w:t>self</w:t>
+      </w:r>
+      <w:proofErr w:type="gramEnd"/>
+      <w:r>
+        <w:t xml:space="preserve">-employment income and a Schedule C, you do </w:t>
       </w:r>
       <w:r>
         <w:rPr>
@@ -467,7 +637,15 @@
         <w:t>not</w:t>
       </w:r>
       <w:r>
-        <w:t xml:space="preserve"> fill out the self-employment worksheet on page 11 of the form. If you said you had rental income and a Schedule E, you do </w:t>
+        <w:t xml:space="preserve"> fill out the self-employment worksheet on page 11 of the form. If you said you had rental income and </w:t>
+      </w:r>
+      <w:proofErr w:type="gramStart"/>
+      <w:r>
+        <w:t>a Schedule</w:t>
+      </w:r>
+      <w:proofErr w:type="gramEnd"/>
+      <w:r>
+        <w:t xml:space="preserve"> E, you do </w:t>
       </w:r>
       <w:r>
         <w:rPr>
@@ -485,6 +663,7 @@
         <w:pStyle w:val="Heading2"/>
       </w:pPr>
       <w:r>
+        <w:lastRenderedPageBreak/>
         <w:t xml:space="preserve">Things to attach to </w:t>
       </w:r>
       <w:r>
@@ -496,20 +675,28 @@
     </w:p>
     <w:p>
       <w:r>
-        <w:t xml:space="preserve">If you got paychecks in the last 12 months, you will need to attach copies of the </w:t>
+        <w:t xml:space="preserve">If you got paychecks in the last 12 months, you </w:t>
       </w:r>
       <w:proofErr w:type="gramStart"/>
       <w:r>
-        <w:t>4</w:t>
+        <w:t>will</w:t>
       </w:r>
       <w:proofErr w:type="gramEnd"/>
       <w:r>
-        <w:t xml:space="preserve"> most recent paystubs to this form.</w:t>
+        <w:t xml:space="preserve"> need to attach copies of the 4 most recent paystubs to this form.</w:t>
       </w:r>
     </w:p>
     <w:p>
       <w:r>
-        <w:t xml:space="preserve">If you had self-employed income, you will need to attach a copy of your most recent IRS Schedule C </w:t>
+        <w:t xml:space="preserve">If you had self-employed income, you </w:t>
+      </w:r>
+      <w:proofErr w:type="gramStart"/>
+      <w:r>
+        <w:t>will</w:t>
+      </w:r>
+      <w:proofErr w:type="gramEnd"/>
+      <w:r>
+        <w:t xml:space="preserve"> need to attach a copy of your most recent IRS Schedule C </w:t>
       </w:r>
       <w:r>
         <w:t>–</w:t>
@@ -537,14 +724,21 @@
     </w:p>
     <w:p>
       <w:r>
-        <w:lastRenderedPageBreak/>
         <w:t xml:space="preserve">If you had </w:t>
       </w:r>
       <w:r>
         <w:t>rental</w:t>
       </w:r>
       <w:r>
-        <w:t xml:space="preserve"> income, you will need to attach a copy of your most recent IRS Schedule </w:t>
+        <w:t xml:space="preserve"> income, you </w:t>
+      </w:r>
+      <w:proofErr w:type="gramStart"/>
+      <w:r>
+        <w:t>will</w:t>
+      </w:r>
+      <w:proofErr w:type="gramEnd"/>
+      <w:r>
+        <w:t xml:space="preserve"> need to attach a copy of your most recent IRS Schedule </w:t>
       </w:r>
       <w:r>
         <w:t>E</w:t>
@@ -592,35 +786,19 @@
         <w:t xml:space="preserve">and attachments </w:t>
       </w:r>
       <w:r>
-        <w:t xml:space="preserve">must </w:t>
-      </w:r>
-      <w:proofErr w:type="gramStart"/>
-      <w:r>
-        <w:t>be filed</w:t>
-      </w:r>
-      <w:proofErr w:type="gramEnd"/>
-      <w:r>
-        <w:t xml:space="preserve"> with the</w:t>
+        <w:t>must be filed with the</w:t>
       </w:r>
       <w:r>
         <w:t xml:space="preserve"> </w:t>
       </w:r>
       <w:r>
-        <w:t xml:space="preserve">court before or at your first case manager's conference. If no conference </w:t>
-      </w:r>
-      <w:proofErr w:type="gramStart"/>
-      <w:r>
-        <w:t>is</w:t>
+        <w:t>court before or at your first case manager's conference. If no conference is</w:t>
       </w:r>
       <w:r>
         <w:t xml:space="preserve"> </w:t>
       </w:r>
       <w:r>
-        <w:t>scheduled</w:t>
-      </w:r>
-      <w:proofErr w:type="gramEnd"/>
-      <w:r>
-        <w:t xml:space="preserve"> it must be filed at</w:t>
+        <w:t>scheduled it must be filed at</w:t>
       </w:r>
       <w:r>
         <w:t xml:space="preserve"> </w:t>
@@ -741,7 +919,10 @@
         <w:t xml:space="preserve"> </w:t>
       </w:r>
       <w:r>
-        <w:t xml:space="preserve">family court forms at </w:t>
+        <w:t xml:space="preserve">family </w:t>
+      </w:r>
+      <w:r>
+        <w:t xml:space="preserve">court forms at </w:t>
       </w:r>
       <w:hyperlink r:id="rId15" w:history="1">
         <w:r>
@@ -804,10 +985,7 @@
         </w:numPr>
       </w:pPr>
       <w:r>
-        <w:t xml:space="preserve">If you have questions about forms or the court process, contact the </w:t>
-      </w:r>
-      <w:r>
-        <w:t xml:space="preserve">Vermont Judiciary Access and Resource Center (ARC) at </w:t>
+        <w:t xml:space="preserve">If you have questions about forms or the court process, contact the Vermont Judiciary Access and Resource Center (ARC) at </w:t>
       </w:r>
       <w:hyperlink r:id="rId17" w:history="1">
         <w:r>
@@ -1045,6 +1223,7 @@
         <w:docPartUnique/>
       </w:docPartObj>
     </w:sdtPr>
+    <w:sdtEndPr/>
     <w:sdtContent>
       <w:sdt>
         <w:sdtPr>
@@ -1054,6 +1233,7 @@
             <w:docPartUnique/>
           </w:docPartObj>
         </w:sdtPr>
+        <w:sdtEndPr/>
         <w:sdtContent>
           <w:p>
             <w:pPr>
@@ -1193,6 +1373,7 @@
         <w:docPartUnique/>
       </w:docPartObj>
     </w:sdtPr>
+    <w:sdtEndPr/>
     <w:sdtContent>
       <w:sdt>
         <w:sdtPr>
@@ -1202,6 +1383,7 @@
             <w:docPartUnique/>
           </w:docPartObj>
         </w:sdtPr>
+        <w:sdtEndPr/>
         <w:sdtContent>
           <w:p>
             <w:pPr>

</xml_diff>